<commit_message>
Atualização de todas as pastas
</commit_message>
<xml_diff>
--- a/68 Ousado amor.docx
+++ b/68 Ousado amor.docx
@@ -1,6 +1,6 @@
 
 <file path=word/document.xml><?xml version="1.0" encoding="utf-8"?>
-<w:document xmlns:wpc="http://schemas.microsoft.com/office/word/2010/wordprocessingCanvas" xmlns:cx="http://schemas.microsoft.com/office/drawing/2014/chartex" xmlns:cx1="http://schemas.microsoft.com/office/drawing/2015/9/8/chartex" xmlns:cx2="http://schemas.microsoft.com/office/drawing/2015/10/21/chartex" xmlns:cx3="http://schemas.microsoft.com/office/drawing/2016/5/9/chartex" xmlns:cx4="http://schemas.microsoft.com/office/drawing/2016/5/10/chartex" xmlns:cx5="http://schemas.microsoft.com/office/drawing/2016/5/11/chartex" xmlns:cx6="http://schemas.microsoft.com/office/drawing/2016/5/12/chartex" xmlns:cx7="http://schemas.microsoft.com/office/drawing/2016/5/13/chartex" xmlns:cx8="http://schemas.microsoft.com/office/drawing/2016/5/14/chartex" xmlns:mc="http://schemas.openxmlformats.org/markup-compatibility/2006" xmlns:aink="http://schemas.microsoft.com/office/drawing/2016/ink" xmlns:am3d="http://schemas.microsoft.com/office/drawing/2017/model3d" xmlns:o="urn:schemas-microsoft-com:office:office" xmlns:r="http://schemas.openxmlformats.org/officeDocument/2006/relationships" xmlns:m="http://schemas.openxmlformats.org/officeDocument/2006/math" xmlns:v="urn:schemas-microsoft-com:vml" xmlns:wp14="http://schemas.microsoft.com/office/word/2010/wordprocessingDrawing" xmlns:wp="http://schemas.openxmlformats.org/drawingml/2006/wordprocessingDrawing" xmlns:w10="urn:schemas-microsoft-com:office:word" xmlns:w="http://schemas.openxmlformats.org/wordprocessingml/2006/main" xmlns:w14="http://schemas.microsoft.com/office/word/2010/wordml" xmlns:w15="http://schemas.microsoft.com/office/word/2012/wordml" xmlns:w16cid="http://schemas.microsoft.com/office/word/2016/wordml/cid" xmlns:w16se="http://schemas.microsoft.com/office/word/2015/wordml/symex" xmlns:wpg="http://schemas.microsoft.com/office/word/2010/wordprocessingGroup" xmlns:wpi="http://schemas.microsoft.com/office/word/2010/wordprocessingInk" xmlns:wne="http://schemas.microsoft.com/office/word/2006/wordml" xmlns:wps="http://schemas.microsoft.com/office/word/2010/wordprocessingShape" mc:Ignorable="w14 w15 w16se w16cid wp14">
+<w:document xmlns:wpc="http://schemas.microsoft.com/office/word/2010/wordprocessingCanvas" xmlns:mc="http://schemas.openxmlformats.org/markup-compatibility/2006" xmlns:o="urn:schemas-microsoft-com:office:office" xmlns:r="http://schemas.openxmlformats.org/officeDocument/2006/relationships" xmlns:m="http://schemas.openxmlformats.org/officeDocument/2006/math" xmlns:v="urn:schemas-microsoft-com:vml" xmlns:wp14="http://schemas.microsoft.com/office/word/2010/wordprocessingDrawing" xmlns:wp="http://schemas.openxmlformats.org/drawingml/2006/wordprocessingDrawing" xmlns:w="http://schemas.openxmlformats.org/wordprocessingml/2006/main" xmlns:w14="http://schemas.microsoft.com/office/word/2010/wordml" xmlns:w10="urn:schemas-microsoft-com:office:word" xmlns:w15="http://schemas.microsoft.com/office/word/2012/wordml" xmlns:wpg="http://schemas.microsoft.com/office/word/2010/wordprocessingGroup" xmlns:wpi="http://schemas.microsoft.com/office/word/2010/wordprocessingInk" xmlns:wne="http://schemas.microsoft.com/office/word/2006/wordml" xmlns:wps="http://schemas.microsoft.com/office/word/2010/wordprocessingShape" xmlns:wpsCustomData="http://www.wps.cn/officeDocument/2013/wpsCustomData" mc:Ignorable="w14 w15 wp14">
   <w:body>
     <w:p>
       <w:pPr>
@@ -25,7 +25,7 @@
         <w:spacing w:after="0" w:line="240" w:lineRule="auto"/>
         <w:jc w:val="center"/>
         <w:rPr>
-          <w:rFonts w:ascii="Courier New" w:eastAsia="Times New Roman" w:hAnsi="Courier New" w:cs="Courier New"/>
+          <w:rFonts w:ascii="Courier New" w:hAnsi="Courier New" w:eastAsia="Times New Roman" w:cs="Courier New"/>
           <w:b/>
           <w:i/>
           <w:sz w:val="28"/>
@@ -36,64 +36,48 @@
       </w:pPr>
       <w:r>
         <w:rPr>
-          <w:rFonts w:ascii="Courier New" w:eastAsia="Times New Roman" w:hAnsi="Courier New" w:cs="Courier New"/>
+          <w:rFonts w:ascii="Courier New" w:hAnsi="Courier New" w:eastAsia="Times New Roman" w:cs="Courier New"/>
           <w:b/>
           <w:i/>
-          <w:noProof/>
           <w:sz w:val="28"/>
           <w:szCs w:val="28"/>
           <w:u w:val="single"/>
           <w:lang w:eastAsia="pt-BR"/>
         </w:rPr>
         <w:pict>
-          <v:shapetype id="_x0000_t136" coordsize="21600,21600" o:spt="136" adj="10800" path="m@7,l@8,m@5,21600l@6,21600e">
-            <v:formulas>
-              <v:f eqn="sum #0 0 10800"/>
-              <v:f eqn="prod #0 2 1"/>
-              <v:f eqn="sum 21600 0 @1"/>
-              <v:f eqn="sum 0 0 @2"/>
-              <v:f eqn="sum 21600 0 @3"/>
-              <v:f eqn="if @0 @3 0"/>
-              <v:f eqn="if @0 21600 @1"/>
-              <v:f eqn="if @0 0 @2"/>
-              <v:f eqn="if @0 @4 21600"/>
-              <v:f eqn="mid @5 @6"/>
-              <v:f eqn="mid @8 @5"/>
-              <v:f eqn="mid @7 @8"/>
-              <v:f eqn="mid @6 @7"/>
-              <v:f eqn="sum @6 0 @5"/>
-            </v:formulas>
-            <v:path textpathok="t" o:connecttype="custom" o:connectlocs="@9,0;@10,10800;@11,21600;@12,10800" o:connectangles="270,180,90,0"/>
-            <v:textpath on="t" fitshape="t"/>
-            <v:handles>
-              <v:h position="#0,bottomRight" xrange="6629,14971"/>
-            </v:handles>
-            <o:lock v:ext="edit" text="t" shapetype="t"/>
-          </v:shapetype>
-          <v:shape id="_x0000_s1054" type="#_x0000_t136" style="position:absolute;left:0;text-align:left;margin-left:510.7pt;margin-top:.25pt;width:27.1pt;height:22.3pt;z-index:251666432" fillcolor="black [3213]">
-            <v:shadow color="#868686"/>
-            <v:textpath style="font-family:&quot;Berlin Sans FB Demi&quot;;v-text-kern:t" trim="t" fitpath="t" string="68"/>
+          <v:shape id="_x0000_s1054" o:spid="_x0000_s1054" o:spt="136" type="#_x0000_t136" style="position:absolute;left:0pt;margin-left:510.7pt;margin-top:0.25pt;height:22.3pt;width:27.1pt;z-index:251659264;mso-width-relative:page;mso-height-relative:page;" fillcolor="#000000" filled="t" coordsize="21600,21600">
+            <v:path/>
+            <v:fill on="t" focussize="0,0"/>
+            <v:stroke/>
+            <v:imagedata o:title=""/>
+            <o:lock v:ext="edit"/>
+            <v:textpath on="t" fitshape="t" fitpath="t" trim="t" xscale="f" string="68" style="font-family:Berlin Sans FB Demi;font-size:36pt;v-text-align:center;"/>
           </v:shape>
         </w:pict>
       </w:r>
       <w:r>
         <w:rPr>
-          <w:rFonts w:ascii="Courier New" w:eastAsia="Times New Roman" w:hAnsi="Courier New" w:cs="Courier New"/>
+          <w:rFonts w:ascii="Courier New" w:hAnsi="Courier New" w:eastAsia="Times New Roman" w:cs="Courier New"/>
           <w:b/>
           <w:i/>
-          <w:noProof/>
           <w:sz w:val="28"/>
           <w:szCs w:val="28"/>
           <w:u w:val="single"/>
           <w:lang w:eastAsia="pt-BR"/>
         </w:rPr>
         <w:pict>
-          <v:oval id="_x0000_s1055" style="position:absolute;left:0;text-align:left;margin-left:503.55pt;margin-top:-7.9pt;width:42.8pt;height:40.1pt;z-index:251667456" filled="f" strokeweight="3pt"/>
+          <v:shape id="_x0000_s1055" o:spid="_x0000_s1055" o:spt="3" type="#_x0000_t3" style="position:absolute;left:0pt;margin-left:503.55pt;margin-top:-7.9pt;height:40.1pt;width:42.8pt;z-index:251660288;mso-width-relative:page;mso-height-relative:page;" filled="f" coordsize="21600,21600">
+            <v:path/>
+            <v:fill on="f" focussize="0,0"/>
+            <v:stroke weight="3pt"/>
+            <v:imagedata o:title=""/>
+            <o:lock v:ext="edit"/>
+          </v:shape>
         </w:pict>
       </w:r>
       <w:r>
         <w:rPr>
-          <w:rFonts w:ascii="Courier New" w:eastAsia="Times New Roman" w:hAnsi="Courier New" w:cs="Courier New"/>
+          <w:rFonts w:ascii="Courier New" w:hAnsi="Courier New" w:eastAsia="Times New Roman" w:cs="Courier New"/>
           <w:b/>
           <w:i/>
           <w:sz w:val="28"/>
@@ -126,7 +110,7 @@
         </w:tabs>
         <w:spacing w:after="0" w:line="240" w:lineRule="auto"/>
         <w:rPr>
-          <w:rFonts w:ascii="Courier New" w:eastAsia="Times New Roman" w:hAnsi="Courier New" w:cs="Courier New"/>
+          <w:rFonts w:ascii="Courier New" w:hAnsi="Courier New" w:eastAsia="Times New Roman" w:cs="Courier New"/>
           <w:sz w:val="20"/>
           <w:szCs w:val="20"/>
           <w:lang w:eastAsia="pt-BR"/>
@@ -135,17 +119,17 @@
     </w:p>
     <w:p>
       <w:pPr>
-        <w:pStyle w:val="Pr-formataoHTML"/>
-        <w:rPr>
-          <w:b/>
-          <w:sz w:val="22"/>
-          <w:szCs w:val="22"/>
-        </w:rPr>
-      </w:pPr>
-    </w:p>
-    <w:p>
-      <w:pPr>
-        <w:pStyle w:val="Pr-formataoHTML"/>
+        <w:pStyle w:val="5"/>
+        <w:rPr>
+          <w:b/>
+          <w:sz w:val="22"/>
+          <w:szCs w:val="22"/>
+        </w:rPr>
+      </w:pPr>
+    </w:p>
+    <w:p>
+      <w:pPr>
+        <w:pStyle w:val="5"/>
         <w:rPr>
           <w:b/>
           <w:sz w:val="22"/>
@@ -163,7 +147,7 @@
     </w:p>
     <w:p>
       <w:pPr>
-        <w:pStyle w:val="Pr-formataoHTML"/>
+        <w:pStyle w:val="5"/>
         <w:rPr>
           <w:b/>
           <w:sz w:val="22"/>
@@ -178,22 +162,20 @@
         </w:rPr>
         <w:t>Capotraste na 2° casa</w:t>
       </w:r>
-      <w:bookmarkStart w:id="0" w:name="_GoBack"/>
-      <w:bookmarkEnd w:id="0"/>
-    </w:p>
-    <w:p>
-      <w:pPr>
-        <w:pStyle w:val="Pr-formataoHTML"/>
-        <w:rPr>
-          <w:b/>
-          <w:sz w:val="22"/>
-          <w:szCs w:val="22"/>
-        </w:rPr>
-      </w:pPr>
-    </w:p>
-    <w:p>
-      <w:pPr>
-        <w:pStyle w:val="Pr-formataoHTML"/>
+    </w:p>
+    <w:p>
+      <w:pPr>
+        <w:pStyle w:val="5"/>
+        <w:rPr>
+          <w:b/>
+          <w:sz w:val="22"/>
+          <w:szCs w:val="22"/>
+        </w:rPr>
+      </w:pPr>
+    </w:p>
+    <w:p>
+      <w:pPr>
+        <w:pStyle w:val="5"/>
         <w:rPr>
           <w:b/>
           <w:sz w:val="22"/>
@@ -288,35 +270,38 @@
         </w:tabs>
         <w:spacing w:after="0" w:line="240" w:lineRule="auto"/>
         <w:rPr>
-          <w:rFonts w:ascii="Courier New" w:eastAsia="Times New Roman" w:hAnsi="Courier New" w:cs="Courier New"/>
+          <w:rFonts w:ascii="Courier New" w:hAnsi="Courier New" w:eastAsia="Times New Roman" w:cs="Courier New"/>
           <w:b/>
           <w:lang w:eastAsia="pt-BR"/>
         </w:rPr>
       </w:pPr>
       <w:r>
         <w:rPr>
-          <w:noProof/>
           <w:lang w:eastAsia="pt-BR"/>
         </w:rPr>
         <w:pict>
-          <v:rect id="_x0000_s1094" style="position:absolute;margin-left:246.8pt;margin-top:9.5pt;width:243.45pt;height:204.95pt;z-index:251675648" filled="f"/>
+          <v:rect id="_x0000_s1094" o:spid="_x0000_s1094" o:spt="1" style="position:absolute;left:0pt;margin-left:246.8pt;margin-top:9.5pt;height:204.95pt;width:243.45pt;z-index:251666432;mso-width-relative:page;mso-height-relative:page;" filled="f" coordsize="21600,21600">
+            <v:path/>
+            <v:fill on="f" focussize="0,0"/>
+            <v:stroke/>
+            <v:imagedata o:title=""/>
+            <o:lock v:ext="edit"/>
+          </v:rect>
         </w:pict>
       </w:r>
       <w:r>
-        <w:rPr>
-          <w:noProof/>
-        </w:rPr>
         <w:pict>
-          <v:shapetype id="_x0000_t202" coordsize="21600,21600" o:spt="202" path="m,l,21600r21600,l21600,xe">
-            <v:stroke joinstyle="miter"/>
-            <v:path gradientshapeok="t" o:connecttype="rect"/>
-          </v:shapetype>
-          <v:shape id="Caixa de Texto 2" o:spid="_x0000_s1091" type="#_x0000_t202" style="position:absolute;margin-left:244pt;margin-top:6pt;width:272.05pt;height:675.85pt;z-index:251672576;visibility:visible;mso-wrap-distance-left:9pt;mso-wrap-distance-top:0;mso-wrap-distance-right:9pt;mso-wrap-distance-bottom:0;mso-position-horizontal-relative:text;mso-position-vertical-relative:text;mso-width-relative:margin;mso-height-relative:margin;v-text-anchor:top" o:gfxdata="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" stroked="f">
+          <v:shape id="Caixa de Texto 2" o:spid="_x0000_s1091" o:spt="202" type="#_x0000_t202" style="position:absolute;left:0pt;margin-left:244pt;margin-top:6pt;height:675.85pt;width:272.05pt;z-index:251663360;mso-width-relative:margin;mso-height-relative:margin;" stroked="f" coordsize="21600,21600" o:gfxdata="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">
+            <v:path/>
+            <v:fill focussize="0,0"/>
+            <v:stroke on="f" joinstyle="miter"/>
+            <v:imagedata o:title=""/>
+            <o:lock v:ext="edit"/>
             <v:textbox>
               <w:txbxContent>
                 <w:p>
                   <w:pPr>
-                    <w:pStyle w:val="Pr-formataoHTML"/>
+                    <w:pStyle w:val="5"/>
                     <w:rPr>
                       <w:sz w:val="22"/>
                       <w:szCs w:val="22"/>
@@ -357,7 +342,7 @@
                 </w:p>
                 <w:p>
                   <w:pPr>
-                    <w:pStyle w:val="Pr-formataoHTML"/>
+                    <w:pStyle w:val="5"/>
                     <w:rPr>
                       <w:sz w:val="22"/>
                       <w:szCs w:val="22"/>
@@ -373,7 +358,7 @@
                 </w:p>
                 <w:p>
                   <w:pPr>
-                    <w:pStyle w:val="Pr-formataoHTML"/>
+                    <w:pStyle w:val="5"/>
                     <w:rPr>
                       <w:sz w:val="22"/>
                       <w:szCs w:val="22"/>
@@ -414,7 +399,7 @@
                 </w:p>
                 <w:p>
                   <w:pPr>
-                    <w:pStyle w:val="Pr-formataoHTML"/>
+                    <w:pStyle w:val="5"/>
                     <w:rPr>
                       <w:sz w:val="22"/>
                       <w:szCs w:val="22"/>
@@ -430,7 +415,7 @@
                 </w:p>
                 <w:p>
                   <w:pPr>
-                    <w:pStyle w:val="Pr-formataoHTML"/>
+                    <w:pStyle w:val="5"/>
                     <w:rPr>
                       <w:sz w:val="22"/>
                       <w:szCs w:val="22"/>
@@ -471,7 +456,7 @@
                 </w:p>
                 <w:p>
                   <w:pPr>
-                    <w:pStyle w:val="Pr-formataoHTML"/>
+                    <w:pStyle w:val="5"/>
                     <w:rPr>
                       <w:sz w:val="22"/>
                       <w:szCs w:val="22"/>
@@ -487,7 +472,7 @@
                 </w:p>
                 <w:p>
                   <w:pPr>
-                    <w:pStyle w:val="Pr-formataoHTML"/>
+                    <w:pStyle w:val="5"/>
                     <w:rPr>
                       <w:sz w:val="22"/>
                       <w:szCs w:val="22"/>
@@ -528,7 +513,7 @@
                 </w:p>
                 <w:p>
                   <w:pPr>
-                    <w:pStyle w:val="Pr-formataoHTML"/>
+                    <w:pStyle w:val="5"/>
                     <w:rPr>
                       <w:sz w:val="22"/>
                       <w:szCs w:val="22"/>
@@ -544,7 +529,7 @@
                 </w:p>
                 <w:p>
                   <w:pPr>
-                    <w:pStyle w:val="Pr-formataoHTML"/>
+                    <w:pStyle w:val="5"/>
                     <w:rPr>
                       <w:sz w:val="22"/>
                       <w:szCs w:val="22"/>
@@ -585,7 +570,7 @@
                 </w:p>
                 <w:p>
                   <w:pPr>
-                    <w:pStyle w:val="Pr-formataoHTML"/>
+                    <w:pStyle w:val="5"/>
                     <w:rPr>
                       <w:sz w:val="22"/>
                       <w:szCs w:val="22"/>
@@ -601,7 +586,7 @@
                 </w:p>
                 <w:p>
                   <w:pPr>
-                    <w:pStyle w:val="Pr-formataoHTML"/>
+                    <w:pStyle w:val="5"/>
                     <w:rPr>
                       <w:sz w:val="22"/>
                       <w:szCs w:val="22"/>
@@ -642,7 +627,7 @@
                 </w:p>
                 <w:p>
                   <w:pPr>
-                    <w:pStyle w:val="Pr-formataoHTML"/>
+                    <w:pStyle w:val="5"/>
                     <w:rPr>
                       <w:sz w:val="22"/>
                       <w:szCs w:val="22"/>
@@ -658,7 +643,7 @@
                 </w:p>
                 <w:p>
                   <w:pPr>
-                    <w:pStyle w:val="Pr-formataoHTML"/>
+                    <w:pStyle w:val="5"/>
                     <w:rPr>
                       <w:sz w:val="22"/>
                       <w:szCs w:val="22"/>
@@ -699,7 +684,7 @@
                 </w:p>
                 <w:p>
                   <w:pPr>
-                    <w:pStyle w:val="Pr-formataoHTML"/>
+                    <w:pStyle w:val="5"/>
                     <w:rPr>
                       <w:sz w:val="22"/>
                       <w:szCs w:val="22"/>
@@ -715,7 +700,7 @@
                 </w:p>
                 <w:p>
                   <w:pPr>
-                    <w:pStyle w:val="Pr-formataoHTML"/>
+                    <w:pStyle w:val="5"/>
                     <w:rPr>
                       <w:sz w:val="22"/>
                       <w:szCs w:val="22"/>
@@ -756,7 +741,7 @@
                 </w:p>
                 <w:p>
                   <w:pPr>
-                    <w:pStyle w:val="Pr-formataoHTML"/>
+                    <w:pStyle w:val="5"/>
                     <w:rPr>
                       <w:sz w:val="22"/>
                       <w:szCs w:val="22"/>
@@ -772,29 +757,29 @@
                 </w:p>
                 <w:p>
                   <w:pPr>
-                    <w:pStyle w:val="Pr-formataoHTML"/>
-                    <w:rPr>
-                      <w:b/>
-                      <w:bCs/>
-                      <w:sz w:val="22"/>
-                      <w:szCs w:val="22"/>
-                    </w:rPr>
-                  </w:pPr>
-                </w:p>
-                <w:p>
-                  <w:pPr>
-                    <w:pStyle w:val="Pr-formataoHTML"/>
-                    <w:rPr>
-                      <w:b/>
-                      <w:bCs/>
-                      <w:sz w:val="22"/>
-                      <w:szCs w:val="22"/>
-                    </w:rPr>
-                  </w:pPr>
-                </w:p>
-                <w:p>
-                  <w:pPr>
-                    <w:pStyle w:val="Pr-formataoHTML"/>
+                    <w:pStyle w:val="5"/>
+                    <w:rPr>
+                      <w:b/>
+                      <w:bCs/>
+                      <w:sz w:val="22"/>
+                      <w:szCs w:val="22"/>
+                    </w:rPr>
+                  </w:pPr>
+                </w:p>
+                <w:p>
+                  <w:pPr>
+                    <w:pStyle w:val="5"/>
+                    <w:rPr>
+                      <w:b/>
+                      <w:bCs/>
+                      <w:sz w:val="22"/>
+                      <w:szCs w:val="22"/>
+                    </w:rPr>
+                  </w:pPr>
+                </w:p>
+                <w:p>
+                  <w:pPr>
+                    <w:pStyle w:val="5"/>
                     <w:rPr>
                       <w:b/>
                       <w:bCs/>
@@ -862,18 +847,18 @@
                 </w:p>
                 <w:p>
                   <w:pPr>
-                    <w:pStyle w:val="Pr-formataoHTML"/>
-                    <w:rPr>
-                      <w:b/>
-                      <w:bCs/>
-                      <w:sz w:val="22"/>
-                      <w:szCs w:val="22"/>
-                    </w:rPr>
-                  </w:pPr>
-                </w:p>
-                <w:p>
-                  <w:pPr>
-                    <w:pStyle w:val="Pr-formataoHTML"/>
+                    <w:pStyle w:val="5"/>
+                    <w:rPr>
+                      <w:b/>
+                      <w:bCs/>
+                      <w:sz w:val="22"/>
+                      <w:szCs w:val="22"/>
+                    </w:rPr>
+                  </w:pPr>
+                </w:p>
+                <w:p>
+                  <w:pPr>
+                    <w:pStyle w:val="5"/>
                     <w:rPr>
                       <w:sz w:val="22"/>
                       <w:szCs w:val="22"/>
@@ -907,7 +892,7 @@
                 </w:p>
                 <w:p>
                   <w:pPr>
-                    <w:pStyle w:val="Pr-formataoHTML"/>
+                    <w:pStyle w:val="5"/>
                     <w:rPr>
                       <w:sz w:val="22"/>
                       <w:szCs w:val="22"/>
@@ -923,7 +908,7 @@
                 </w:p>
                 <w:p>
                   <w:pPr>
-                    <w:pStyle w:val="Pr-formataoHTML"/>
+                    <w:pStyle w:val="5"/>
                     <w:rPr>
                       <w:sz w:val="22"/>
                       <w:szCs w:val="22"/>
@@ -964,7 +949,7 @@
                 </w:p>
                 <w:p>
                   <w:pPr>
-                    <w:pStyle w:val="Pr-formataoHTML"/>
+                    <w:pStyle w:val="5"/>
                     <w:rPr>
                       <w:sz w:val="22"/>
                       <w:szCs w:val="22"/>
@@ -980,7 +965,7 @@
                 </w:p>
                 <w:p>
                   <w:pPr>
-                    <w:pStyle w:val="Pr-formataoHTML"/>
+                    <w:pStyle w:val="5"/>
                     <w:rPr>
                       <w:sz w:val="22"/>
                       <w:szCs w:val="22"/>
@@ -1014,7 +999,7 @@
                 </w:p>
                 <w:p>
                   <w:pPr>
-                    <w:pStyle w:val="Pr-formataoHTML"/>
+                    <w:pStyle w:val="5"/>
                     <w:rPr>
                       <w:sz w:val="22"/>
                       <w:szCs w:val="22"/>
@@ -1030,7 +1015,7 @@
                 </w:p>
                 <w:p>
                   <w:pPr>
-                    <w:pStyle w:val="Pr-formataoHTML"/>
+                    <w:pStyle w:val="5"/>
                     <w:rPr>
                       <w:sz w:val="22"/>
                       <w:szCs w:val="22"/>
@@ -1071,7 +1056,7 @@
                 </w:p>
                 <w:p>
                   <w:pPr>
-                    <w:pStyle w:val="Pr-formataoHTML"/>
+                    <w:pStyle w:val="5"/>
                     <w:rPr>
                       <w:sz w:val="22"/>
                       <w:szCs w:val="22"/>
@@ -1087,25 +1072,25 @@
                 </w:p>
                 <w:p>
                   <w:pPr>
-                    <w:pStyle w:val="Pr-formataoHTML"/>
-                    <w:rPr>
-                      <w:sz w:val="22"/>
-                      <w:szCs w:val="22"/>
-                    </w:rPr>
-                  </w:pPr>
-                </w:p>
-                <w:p>
-                  <w:pPr>
-                    <w:pStyle w:val="Pr-formataoHTML"/>
-                    <w:rPr>
-                      <w:sz w:val="22"/>
-                      <w:szCs w:val="22"/>
-                    </w:rPr>
-                  </w:pPr>
-                </w:p>
-                <w:p>
-                  <w:pPr>
-                    <w:pStyle w:val="Pr-formataoHTML"/>
+                    <w:pStyle w:val="5"/>
+                    <w:rPr>
+                      <w:sz w:val="22"/>
+                      <w:szCs w:val="22"/>
+                    </w:rPr>
+                  </w:pPr>
+                </w:p>
+                <w:p>
+                  <w:pPr>
+                    <w:pStyle w:val="5"/>
+                    <w:rPr>
+                      <w:sz w:val="22"/>
+                      <w:szCs w:val="22"/>
+                    </w:rPr>
+                  </w:pPr>
+                </w:p>
+                <w:p>
+                  <w:pPr>
+                    <w:pStyle w:val="5"/>
                     <w:rPr>
                       <w:sz w:val="22"/>
                       <w:szCs w:val="22"/>
@@ -1146,7 +1131,7 @@
                 </w:p>
                 <w:p>
                   <w:pPr>
-                    <w:pStyle w:val="Pr-formataoHTML"/>
+                    <w:pStyle w:val="5"/>
                     <w:rPr>
                       <w:sz w:val="22"/>
                       <w:szCs w:val="22"/>
@@ -1162,7 +1147,7 @@
                 </w:p>
                 <w:p>
                   <w:pPr>
-                    <w:pStyle w:val="Pr-formataoHTML"/>
+                    <w:pStyle w:val="5"/>
                     <w:rPr>
                       <w:sz w:val="22"/>
                       <w:szCs w:val="22"/>
@@ -1203,7 +1188,7 @@
                 </w:p>
                 <w:p>
                   <w:pPr>
-                    <w:pStyle w:val="Pr-formataoHTML"/>
+                    <w:pStyle w:val="5"/>
                     <w:rPr>
                       <w:sz w:val="22"/>
                       <w:szCs w:val="22"/>
@@ -1219,7 +1204,7 @@
                 </w:p>
                 <w:p>
                   <w:pPr>
-                    <w:pStyle w:val="Pr-formataoHTML"/>
+                    <w:pStyle w:val="5"/>
                     <w:rPr>
                       <w:sz w:val="22"/>
                       <w:szCs w:val="22"/>
@@ -1260,7 +1245,7 @@
                 </w:p>
                 <w:p>
                   <w:pPr>
-                    <w:pStyle w:val="Pr-formataoHTML"/>
+                    <w:pStyle w:val="5"/>
                     <w:rPr>
                       <w:sz w:val="22"/>
                       <w:szCs w:val="22"/>
@@ -1276,7 +1261,7 @@
                 </w:p>
                 <w:p>
                   <w:pPr>
-                    <w:pStyle w:val="Pr-formataoHTML"/>
+                    <w:pStyle w:val="5"/>
                     <w:rPr>
                       <w:sz w:val="22"/>
                       <w:szCs w:val="22"/>
@@ -1317,7 +1302,7 @@
                 </w:p>
                 <w:p>
                   <w:pPr>
-                    <w:pStyle w:val="Pr-formataoHTML"/>
+                    <w:pStyle w:val="5"/>
                     <w:rPr>
                       <w:sz w:val="22"/>
                       <w:szCs w:val="22"/>
@@ -1333,7 +1318,7 @@
                 </w:p>
                 <w:p>
                   <w:pPr>
-                    <w:pStyle w:val="Pr-formataoHTML"/>
+                    <w:pStyle w:val="5"/>
                     <w:rPr>
                       <w:sz w:val="22"/>
                       <w:szCs w:val="22"/>
@@ -1374,7 +1359,7 @@
                 </w:p>
                 <w:p>
                   <w:pPr>
-                    <w:pStyle w:val="Pr-formataoHTML"/>
+                    <w:pStyle w:val="5"/>
                     <w:rPr>
                       <w:sz w:val="22"/>
                       <w:szCs w:val="22"/>
@@ -1390,7 +1375,7 @@
                 </w:p>
                 <w:p>
                   <w:pPr>
-                    <w:pStyle w:val="Pr-formataoHTML"/>
+                    <w:pStyle w:val="5"/>
                     <w:rPr>
                       <w:sz w:val="22"/>
                       <w:szCs w:val="22"/>
@@ -1431,7 +1416,7 @@
                 </w:p>
                 <w:p>
                   <w:pPr>
-                    <w:pStyle w:val="Pr-formataoHTML"/>
+                    <w:pStyle w:val="5"/>
                     <w:rPr>
                       <w:sz w:val="22"/>
                       <w:szCs w:val="22"/>
@@ -1447,7 +1432,7 @@
                 </w:p>
                 <w:p>
                   <w:pPr>
-                    <w:pStyle w:val="Pr-formataoHTML"/>
+                    <w:pStyle w:val="5"/>
                     <w:rPr>
                       <w:sz w:val="22"/>
                       <w:szCs w:val="22"/>
@@ -1488,7 +1473,7 @@
                 </w:p>
                 <w:p>
                   <w:pPr>
-                    <w:pStyle w:val="Pr-formataoHTML"/>
+                    <w:pStyle w:val="5"/>
                     <w:rPr>
                       <w:sz w:val="22"/>
                       <w:szCs w:val="22"/>
@@ -1504,7 +1489,7 @@
                 </w:p>
                 <w:p>
                   <w:pPr>
-                    <w:pStyle w:val="Pr-formataoHTML"/>
+                    <w:pStyle w:val="5"/>
                     <w:rPr>
                       <w:sz w:val="22"/>
                       <w:szCs w:val="22"/>
@@ -1545,7 +1530,7 @@
                 </w:p>
                 <w:p>
                   <w:pPr>
-                    <w:pStyle w:val="Pr-formataoHTML"/>
+                    <w:pStyle w:val="5"/>
                     <w:rPr>
                       <w:sz w:val="22"/>
                       <w:szCs w:val="22"/>
@@ -1561,18 +1546,18 @@
                 </w:p>
                 <w:p>
                   <w:pPr>
-                    <w:pStyle w:val="Pr-formataoHTML"/>
-                    <w:rPr>
-                      <w:b/>
-                      <w:bCs/>
-                      <w:sz w:val="22"/>
-                      <w:szCs w:val="22"/>
-                    </w:rPr>
-                  </w:pPr>
-                </w:p>
-                <w:p>
-                  <w:pPr>
-                    <w:pStyle w:val="Pr-formataoHTML"/>
+                    <w:pStyle w:val="5"/>
+                    <w:rPr>
+                      <w:b/>
+                      <w:bCs/>
+                      <w:sz w:val="22"/>
+                      <w:szCs w:val="22"/>
+                    </w:rPr>
+                  </w:pPr>
+                </w:p>
+                <w:p>
+                  <w:pPr>
+                    <w:pStyle w:val="5"/>
                     <w:rPr>
                       <w:sz w:val="22"/>
                       <w:szCs w:val="22"/>
@@ -1638,16 +1623,16 @@
                 </w:p>
                 <w:p>
                   <w:pPr>
-                    <w:pStyle w:val="Pr-formataoHTML"/>
-                    <w:rPr>
-                      <w:sz w:val="22"/>
-                      <w:szCs w:val="22"/>
-                    </w:rPr>
-                  </w:pPr>
-                </w:p>
-                <w:p>
-                  <w:pPr>
-                    <w:pStyle w:val="Pr-formataoHTML"/>
+                    <w:pStyle w:val="5"/>
+                    <w:rPr>
+                      <w:sz w:val="22"/>
+                      <w:szCs w:val="22"/>
+                    </w:rPr>
+                  </w:pPr>
+                </w:p>
+                <w:p>
+                  <w:pPr>
+                    <w:pStyle w:val="5"/>
                     <w:rPr>
                       <w:sz w:val="22"/>
                       <w:szCs w:val="22"/>
@@ -1662,7 +1647,7 @@
       </w:r>
       <w:r>
         <w:rPr>
-          <w:rFonts w:ascii="Courier New" w:eastAsia="Times New Roman" w:hAnsi="Courier New" w:cs="Courier New"/>
+          <w:rFonts w:ascii="Courier New" w:hAnsi="Courier New" w:eastAsia="Times New Roman" w:cs="Courier New"/>
           <w:b/>
           <w:lang w:eastAsia="pt-BR"/>
         </w:rPr>
@@ -1671,573 +1656,566 @@
     </w:p>
     <w:p>
       <w:pPr>
-        <w:pStyle w:val="Pr-formataoHTML"/>
-        <w:rPr>
-          <w:sz w:val="22"/>
-          <w:szCs w:val="22"/>
-        </w:rPr>
-      </w:pPr>
-      <w:r>
-        <w:rPr>
-          <w:noProof/>
+        <w:pStyle w:val="5"/>
+        <w:rPr>
+          <w:sz w:val="22"/>
+          <w:szCs w:val="22"/>
+        </w:rPr>
+      </w:pPr>
+      <w:r>
+        <w:rPr>
           <w:sz w:val="22"/>
           <w:szCs w:val="22"/>
         </w:rPr>
         <w:pict>
-          <v:shapetype id="_x0000_t32" coordsize="21600,21600" o:spt="32" o:oned="t" path="m,l21600,21600e" filled="f">
-            <v:path arrowok="t" fillok="f" o:connecttype="none"/>
-            <o:lock v:ext="edit" shapetype="t"/>
-          </v:shapetype>
-          <v:shape id="_x0000_s1089" type="#_x0000_t32" style="position:absolute;margin-left:242.6pt;margin-top:3.85pt;width:0;height:685.45pt;flip:y;z-index:251669504" o:connectortype="straight"/>
-        </w:pict>
-      </w:r>
-      <w:r>
-        <w:rPr>
-          <w:b/>
-          <w:bCs/>
-          <w:sz w:val="22"/>
-          <w:szCs w:val="22"/>
-        </w:rPr>
-        <w:t>C#m</w:t>
-      </w:r>
-      <w:r>
-        <w:rPr>
-          <w:sz w:val="22"/>
-          <w:szCs w:val="22"/>
-        </w:rPr>
-        <w:t xml:space="preserve">                </w:t>
-      </w:r>
-      <w:r>
-        <w:rPr>
-          <w:b/>
-          <w:bCs/>
-          <w:sz w:val="22"/>
-          <w:szCs w:val="22"/>
-        </w:rPr>
-        <w:t>B4</w:t>
-      </w:r>
-    </w:p>
-    <w:p>
-      <w:pPr>
-        <w:pStyle w:val="Pr-formataoHTML"/>
-        <w:rPr>
-          <w:sz w:val="22"/>
-          <w:szCs w:val="22"/>
-        </w:rPr>
-      </w:pPr>
-      <w:r>
-        <w:rPr>
-          <w:sz w:val="22"/>
-          <w:szCs w:val="22"/>
-        </w:rPr>
-        <w:t xml:space="preserve">    Antes de eu falar</w:t>
-      </w:r>
-    </w:p>
-    <w:p>
-      <w:pPr>
-        <w:pStyle w:val="Pr-formataoHTML"/>
-        <w:rPr>
-          <w:sz w:val="22"/>
-          <w:szCs w:val="22"/>
-        </w:rPr>
-      </w:pPr>
-      <w:r>
-        <w:rPr>
-          <w:sz w:val="22"/>
-          <w:szCs w:val="22"/>
-        </w:rPr>
-        <w:t xml:space="preserve">             </w:t>
-      </w:r>
-      <w:r>
-        <w:rPr>
-          <w:b/>
-          <w:bCs/>
-          <w:sz w:val="22"/>
-          <w:szCs w:val="22"/>
-        </w:rPr>
-        <w:t>A9</w:t>
-      </w:r>
-    </w:p>
-    <w:p>
-      <w:pPr>
-        <w:pStyle w:val="Pr-formataoHTML"/>
-        <w:rPr>
-          <w:sz w:val="22"/>
-          <w:szCs w:val="22"/>
-        </w:rPr>
-      </w:pPr>
-      <w:r>
-        <w:rPr>
-          <w:sz w:val="22"/>
-          <w:szCs w:val="22"/>
-        </w:rPr>
-        <w:t>Tu cantavas sobre mim</w:t>
-      </w:r>
-    </w:p>
-    <w:p>
-      <w:pPr>
-        <w:pStyle w:val="Pr-formataoHTML"/>
-        <w:rPr>
-          <w:sz w:val="22"/>
-          <w:szCs w:val="22"/>
-        </w:rPr>
-      </w:pPr>
-      <w:r>
-        <w:rPr>
-          <w:b/>
-          <w:bCs/>
-          <w:sz w:val="22"/>
-          <w:szCs w:val="22"/>
-        </w:rPr>
-        <w:t>C#m</w:t>
-      </w:r>
-      <w:r>
-        <w:rPr>
-          <w:sz w:val="22"/>
-          <w:szCs w:val="22"/>
-        </w:rPr>
-        <w:t xml:space="preserve">               </w:t>
-      </w:r>
-      <w:r>
-        <w:rPr>
-          <w:b/>
-          <w:bCs/>
-          <w:sz w:val="22"/>
-          <w:szCs w:val="22"/>
-        </w:rPr>
-        <w:t>B4</w:t>
-      </w:r>
-    </w:p>
-    <w:p>
-      <w:pPr>
-        <w:pStyle w:val="Pr-formataoHTML"/>
-        <w:rPr>
-          <w:sz w:val="22"/>
-          <w:szCs w:val="22"/>
-        </w:rPr>
-      </w:pPr>
-      <w:r>
-        <w:rPr>
-          <w:sz w:val="22"/>
-          <w:szCs w:val="22"/>
-        </w:rPr>
-        <w:t xml:space="preserve">    Tu tens sido tão</w:t>
-      </w:r>
-    </w:p>
-    <w:p>
-      <w:pPr>
-        <w:pStyle w:val="Pr-formataoHTML"/>
-        <w:rPr>
-          <w:sz w:val="22"/>
-          <w:szCs w:val="22"/>
-        </w:rPr>
-      </w:pPr>
-      <w:r>
-        <w:rPr>
-          <w:sz w:val="22"/>
-          <w:szCs w:val="22"/>
-        </w:rPr>
-        <w:t xml:space="preserve">         </w:t>
-      </w:r>
-      <w:r>
-        <w:rPr>
-          <w:b/>
-          <w:bCs/>
-          <w:sz w:val="22"/>
-          <w:szCs w:val="22"/>
-        </w:rPr>
-        <w:t>A9</w:t>
-      </w:r>
-    </w:p>
-    <w:p>
-      <w:pPr>
-        <w:pStyle w:val="Pr-formataoHTML"/>
-        <w:rPr>
-          <w:sz w:val="22"/>
-          <w:szCs w:val="22"/>
-        </w:rPr>
-      </w:pPr>
-      <w:r>
-        <w:rPr>
-          <w:sz w:val="22"/>
-          <w:szCs w:val="22"/>
-        </w:rPr>
-        <w:t>Tão bom     pra mim</w:t>
-      </w:r>
-    </w:p>
-    <w:p>
-      <w:pPr>
-        <w:pStyle w:val="Pr-formataoHTML"/>
-        <w:rPr>
-          <w:sz w:val="22"/>
-          <w:szCs w:val="22"/>
-        </w:rPr>
-      </w:pPr>
-    </w:p>
-    <w:p>
-      <w:pPr>
-        <w:pStyle w:val="Pr-formataoHTML"/>
-        <w:rPr>
-          <w:sz w:val="22"/>
-          <w:szCs w:val="22"/>
-        </w:rPr>
-      </w:pPr>
-      <w:r>
-        <w:rPr>
-          <w:b/>
-          <w:bCs/>
-          <w:sz w:val="22"/>
-          <w:szCs w:val="22"/>
-        </w:rPr>
-        <w:t>C#m</w:t>
-      </w:r>
-      <w:r>
-        <w:rPr>
-          <w:sz w:val="22"/>
-          <w:szCs w:val="22"/>
-        </w:rPr>
-        <w:t xml:space="preserve">                   </w:t>
-      </w:r>
-      <w:r>
-        <w:rPr>
-          <w:b/>
-          <w:bCs/>
-          <w:sz w:val="22"/>
-          <w:szCs w:val="22"/>
-        </w:rPr>
-        <w:t>B4</w:t>
-      </w:r>
-    </w:p>
-    <w:p>
-      <w:pPr>
-        <w:pStyle w:val="Pr-formataoHTML"/>
-        <w:rPr>
-          <w:sz w:val="22"/>
-          <w:szCs w:val="22"/>
-        </w:rPr>
-      </w:pPr>
-      <w:r>
-        <w:rPr>
-          <w:sz w:val="22"/>
-          <w:szCs w:val="22"/>
-        </w:rPr>
-        <w:t xml:space="preserve">    Antes de eu respirar</w:t>
-      </w:r>
-    </w:p>
-    <w:p>
-      <w:pPr>
-        <w:pStyle w:val="Pr-formataoHTML"/>
-        <w:rPr>
-          <w:sz w:val="22"/>
-          <w:szCs w:val="22"/>
-        </w:rPr>
-      </w:pPr>
-      <w:r>
-        <w:rPr>
-          <w:sz w:val="22"/>
-          <w:szCs w:val="22"/>
-        </w:rPr>
-        <w:t xml:space="preserve">              </w:t>
-      </w:r>
-      <w:r>
-        <w:rPr>
-          <w:b/>
-          <w:bCs/>
-          <w:sz w:val="22"/>
-          <w:szCs w:val="22"/>
-        </w:rPr>
-        <w:t>A9</w:t>
-      </w:r>
-    </w:p>
-    <w:p>
-      <w:pPr>
-        <w:pStyle w:val="Pr-formataoHTML"/>
-        <w:rPr>
-          <w:sz w:val="22"/>
-          <w:szCs w:val="22"/>
-        </w:rPr>
-      </w:pPr>
-      <w:r>
-        <w:rPr>
-          <w:sz w:val="22"/>
-          <w:szCs w:val="22"/>
-        </w:rPr>
-        <w:t>Sopraste Tua vida em mim</w:t>
-      </w:r>
-    </w:p>
-    <w:p>
-      <w:pPr>
-        <w:pStyle w:val="Pr-formataoHTML"/>
-        <w:rPr>
-          <w:sz w:val="22"/>
-          <w:szCs w:val="22"/>
-        </w:rPr>
-      </w:pPr>
-      <w:r>
-        <w:rPr>
-          <w:b/>
-          <w:bCs/>
-          <w:sz w:val="22"/>
-          <w:szCs w:val="22"/>
-        </w:rPr>
-        <w:t>C#m</w:t>
-      </w:r>
-      <w:r>
-        <w:rPr>
-          <w:sz w:val="22"/>
-          <w:szCs w:val="22"/>
-        </w:rPr>
-        <w:t xml:space="preserve">               </w:t>
-      </w:r>
-      <w:r>
-        <w:rPr>
-          <w:b/>
-          <w:bCs/>
-          <w:sz w:val="22"/>
-          <w:szCs w:val="22"/>
-        </w:rPr>
-        <w:t>B4</w:t>
-      </w:r>
-    </w:p>
-    <w:p>
-      <w:pPr>
-        <w:pStyle w:val="Pr-formataoHTML"/>
-        <w:rPr>
-          <w:sz w:val="22"/>
-          <w:szCs w:val="22"/>
-        </w:rPr>
-      </w:pPr>
-      <w:r>
-        <w:rPr>
-          <w:sz w:val="22"/>
-          <w:szCs w:val="22"/>
-        </w:rPr>
-        <w:t xml:space="preserve">    Tu tens sido tão</w:t>
-      </w:r>
-    </w:p>
-    <w:p>
-      <w:pPr>
-        <w:pStyle w:val="Pr-formataoHTML"/>
-        <w:rPr>
-          <w:sz w:val="22"/>
-          <w:szCs w:val="22"/>
-        </w:rPr>
-      </w:pPr>
-      <w:r>
-        <w:rPr>
-          <w:sz w:val="22"/>
-          <w:szCs w:val="22"/>
-        </w:rPr>
-        <w:t xml:space="preserve">        </w:t>
-      </w:r>
-      <w:r>
-        <w:rPr>
-          <w:b/>
-          <w:bCs/>
-          <w:sz w:val="22"/>
-          <w:szCs w:val="22"/>
-        </w:rPr>
-        <w:t>A9</w:t>
-      </w:r>
-    </w:p>
-    <w:p>
-      <w:pPr>
-        <w:pStyle w:val="Pr-formataoHTML"/>
-        <w:rPr>
-          <w:sz w:val="22"/>
-          <w:szCs w:val="22"/>
-        </w:rPr>
-      </w:pPr>
-      <w:r>
-        <w:rPr>
-          <w:sz w:val="22"/>
-          <w:szCs w:val="22"/>
-        </w:rPr>
-        <w:t>Tão bom    pra mim</w:t>
-      </w:r>
-    </w:p>
-    <w:p>
-      <w:pPr>
-        <w:pStyle w:val="Pr-formataoHTML"/>
-        <w:rPr>
-          <w:sz w:val="22"/>
-          <w:szCs w:val="22"/>
-        </w:rPr>
-      </w:pPr>
-    </w:p>
-    <w:p>
-      <w:pPr>
-        <w:pStyle w:val="Pr-formataoHTML"/>
-        <w:rPr>
-          <w:sz w:val="22"/>
-          <w:szCs w:val="22"/>
-        </w:rPr>
-      </w:pPr>
-      <w:r>
-        <w:rPr>
-          <w:noProof/>
-          <w:sz w:val="22"/>
-          <w:szCs w:val="22"/>
-        </w:rPr>
-        <w:pict>
-          <v:rect id="_x0000_s1088" style="position:absolute;margin-left:-3.15pt;margin-top:11.7pt;width:239.1pt;height:201.7pt;z-index:251668480" filled="f"/>
-        </w:pict>
-      </w:r>
-    </w:p>
-    <w:p>
-      <w:pPr>
-        <w:pStyle w:val="Pr-formataoHTML"/>
-        <w:rPr>
-          <w:sz w:val="22"/>
-          <w:szCs w:val="22"/>
-        </w:rPr>
-      </w:pPr>
-      <w:r>
-        <w:rPr>
-          <w:b/>
-          <w:bCs/>
-          <w:noProof/>
-          <w:sz w:val="22"/>
-          <w:szCs w:val="22"/>
-        </w:rPr>
-        <w:pict>
-          <v:shapetype id="_x0000_t88" coordsize="21600,21600" o:spt="88" adj="1800,10800" path="m,qx10800@0l10800@2qy21600@11,10800@3l10800@1qy,21600e" filled="f">
-            <v:formulas>
-              <v:f eqn="val #0"/>
-              <v:f eqn="sum 21600 0 #0"/>
-              <v:f eqn="sum #1 0 #0"/>
-              <v:f eqn="sum #1 #0 0"/>
-              <v:f eqn="prod #0 9598 32768"/>
-              <v:f eqn="sum 21600 0 @4"/>
-              <v:f eqn="sum 21600 0 #1"/>
-              <v:f eqn="min #1 @6"/>
-              <v:f eqn="prod @7 1 2"/>
-              <v:f eqn="prod #0 2 1"/>
-              <v:f eqn="sum 21600 0 @9"/>
-              <v:f eqn="val #1"/>
-            </v:formulas>
-            <v:path arrowok="t" o:connecttype="custom" o:connectlocs="0,0;21600,@11;0,21600" textboxrect="0,@4,7637,@5"/>
-            <v:handles>
-              <v:h position="center,#0" yrange="0,@8"/>
-              <v:h position="bottomRight,#1" yrange="@9,@10"/>
-            </v:handles>
-          </v:shapetype>
-          <v:shape id="_x0000_s1092" type="#_x0000_t88" style="position:absolute;margin-left:489.7pt;margin-top:7.25pt;width:20.05pt;height:107.35pt;z-index:251673600"/>
-        </w:pict>
-      </w:r>
-      <w:r>
-        <w:rPr>
-          <w:sz w:val="22"/>
-          <w:szCs w:val="22"/>
-        </w:rPr>
-        <w:t xml:space="preserve">        </w:t>
-      </w:r>
-      <w:r>
-        <w:rPr>
-          <w:b/>
-          <w:bCs/>
-          <w:sz w:val="22"/>
-          <w:szCs w:val="22"/>
-        </w:rPr>
-        <w:t>C#m</w:t>
-      </w:r>
-      <w:r>
-        <w:rPr>
-          <w:sz w:val="22"/>
-          <w:szCs w:val="22"/>
-        </w:rPr>
-        <w:t xml:space="preserve">         </w:t>
-      </w:r>
-      <w:r>
-        <w:rPr>
-          <w:b/>
-          <w:bCs/>
-          <w:sz w:val="22"/>
-          <w:szCs w:val="22"/>
-        </w:rPr>
-        <w:t>B4</w:t>
-      </w:r>
-    </w:p>
-    <w:p>
-      <w:pPr>
-        <w:pStyle w:val="Pr-formataoHTML"/>
-        <w:rPr>
-          <w:sz w:val="22"/>
-          <w:szCs w:val="22"/>
-        </w:rPr>
-      </w:pPr>
-      <w:r>
-        <w:rPr>
-          <w:sz w:val="22"/>
-          <w:szCs w:val="22"/>
-        </w:rPr>
-        <w:t>Oh, impressionante, infinito</w:t>
-      </w:r>
-    </w:p>
-    <w:p>
-      <w:pPr>
-        <w:pStyle w:val="Pr-formataoHTML"/>
-        <w:rPr>
-          <w:sz w:val="22"/>
-          <w:szCs w:val="22"/>
-        </w:rPr>
-      </w:pPr>
-      <w:r>
-        <w:rPr>
-          <w:sz w:val="22"/>
-          <w:szCs w:val="22"/>
-        </w:rPr>
-        <w:t xml:space="preserve">     </w:t>
-      </w:r>
-      <w:r>
-        <w:rPr>
-          <w:b/>
-          <w:bCs/>
-          <w:sz w:val="22"/>
-          <w:szCs w:val="22"/>
-        </w:rPr>
-        <w:t>A9</w:t>
-      </w:r>
-      <w:r>
-        <w:rPr>
-          <w:sz w:val="22"/>
-          <w:szCs w:val="22"/>
-        </w:rPr>
-        <w:t xml:space="preserve">           </w:t>
-      </w:r>
-      <w:r>
-        <w:rPr>
-          <w:b/>
-          <w:bCs/>
-          <w:sz w:val="22"/>
-          <w:szCs w:val="22"/>
-        </w:rPr>
-        <w:t>E</w:t>
-      </w:r>
-    </w:p>
-    <w:p>
-      <w:pPr>
-        <w:pStyle w:val="Pr-formataoHTML"/>
-        <w:rPr>
-          <w:sz w:val="22"/>
-          <w:szCs w:val="22"/>
-        </w:rPr>
-      </w:pPr>
-      <w:r>
-        <w:rPr>
-          <w:noProof/>
-          <w:sz w:val="22"/>
-          <w:szCs w:val="22"/>
-        </w:rPr>
-        <w:pict>
-          <v:shape id="_x0000_s1093" type="#_x0000_t136" style="position:absolute;margin-left:513.25pt;margin-top:11.65pt;width:19.35pt;height:17.1pt;z-index:251674624" fillcolor="black [3213]">
-            <v:shadow color="#868686"/>
-            <v:textpath style="font-family:&quot;Berlin Sans FB&quot;;v-text-kern:t" trim="t" fitpath="t" string="4x"/>
+          <v:shape id="_x0000_s1089" o:spid="_x0000_s1089" o:spt="32" type="#_x0000_t32" style="position:absolute;left:0pt;flip:y;margin-left:242.6pt;margin-top:3.85pt;height:685.45pt;width:0pt;z-index:251662336;mso-width-relative:page;mso-height-relative:page;" o:connectortype="straight" filled="f" coordsize="21600,21600">
+            <v:path arrowok="t"/>
+            <v:fill on="f" focussize="0,0"/>
+            <v:stroke/>
+            <v:imagedata o:title=""/>
+            <o:lock v:ext="edit"/>
           </v:shape>
         </w:pict>
       </w:r>
       <w:r>
         <w:rPr>
+          <w:b/>
+          <w:bCs/>
+          <w:sz w:val="22"/>
+          <w:szCs w:val="22"/>
+        </w:rPr>
+        <w:t>C#m</w:t>
+      </w:r>
+      <w:r>
+        <w:rPr>
+          <w:sz w:val="22"/>
+          <w:szCs w:val="22"/>
+        </w:rPr>
+        <w:t xml:space="preserve">                </w:t>
+      </w:r>
+      <w:r>
+        <w:rPr>
+          <w:b/>
+          <w:bCs/>
+          <w:sz w:val="22"/>
+          <w:szCs w:val="22"/>
+        </w:rPr>
+        <w:t>B4</w:t>
+      </w:r>
+    </w:p>
+    <w:p>
+      <w:pPr>
+        <w:pStyle w:val="5"/>
+        <w:rPr>
+          <w:sz w:val="22"/>
+          <w:szCs w:val="22"/>
+        </w:rPr>
+      </w:pPr>
+      <w:r>
+        <w:rPr>
+          <w:sz w:val="22"/>
+          <w:szCs w:val="22"/>
+        </w:rPr>
+        <w:t xml:space="preserve">    Antes de eu falar</w:t>
+      </w:r>
+    </w:p>
+    <w:p>
+      <w:pPr>
+        <w:pStyle w:val="5"/>
+        <w:rPr>
+          <w:sz w:val="22"/>
+          <w:szCs w:val="22"/>
+        </w:rPr>
+      </w:pPr>
+      <w:r>
+        <w:rPr>
+          <w:sz w:val="22"/>
+          <w:szCs w:val="22"/>
+        </w:rPr>
+        <w:t xml:space="preserve">             </w:t>
+      </w:r>
+      <w:r>
+        <w:rPr>
+          <w:b/>
+          <w:bCs/>
+          <w:sz w:val="22"/>
+          <w:szCs w:val="22"/>
+        </w:rPr>
+        <w:t>A9</w:t>
+      </w:r>
+    </w:p>
+    <w:p>
+      <w:pPr>
+        <w:pStyle w:val="5"/>
+        <w:rPr>
+          <w:sz w:val="22"/>
+          <w:szCs w:val="22"/>
+        </w:rPr>
+      </w:pPr>
+      <w:r>
+        <w:rPr>
+          <w:sz w:val="22"/>
+          <w:szCs w:val="22"/>
+        </w:rPr>
+        <w:t>Tu cantavas sobre mim</w:t>
+      </w:r>
+    </w:p>
+    <w:p>
+      <w:pPr>
+        <w:pStyle w:val="5"/>
+        <w:rPr>
+          <w:sz w:val="22"/>
+          <w:szCs w:val="22"/>
+        </w:rPr>
+      </w:pPr>
+      <w:r>
+        <w:rPr>
+          <w:b/>
+          <w:bCs/>
+          <w:sz w:val="22"/>
+          <w:szCs w:val="22"/>
+        </w:rPr>
+        <w:t>C#m</w:t>
+      </w:r>
+      <w:r>
+        <w:rPr>
+          <w:sz w:val="22"/>
+          <w:szCs w:val="22"/>
+        </w:rPr>
+        <w:t xml:space="preserve">               </w:t>
+      </w:r>
+      <w:r>
+        <w:rPr>
+          <w:b/>
+          <w:bCs/>
+          <w:sz w:val="22"/>
+          <w:szCs w:val="22"/>
+        </w:rPr>
+        <w:t>B4</w:t>
+      </w:r>
+    </w:p>
+    <w:p>
+      <w:pPr>
+        <w:pStyle w:val="5"/>
+        <w:rPr>
+          <w:sz w:val="22"/>
+          <w:szCs w:val="22"/>
+        </w:rPr>
+      </w:pPr>
+      <w:r>
+        <w:rPr>
+          <w:sz w:val="22"/>
+          <w:szCs w:val="22"/>
+        </w:rPr>
+        <w:t xml:space="preserve">    Tu tens sido tão</w:t>
+      </w:r>
+    </w:p>
+    <w:p>
+      <w:pPr>
+        <w:pStyle w:val="5"/>
+        <w:rPr>
+          <w:sz w:val="22"/>
+          <w:szCs w:val="22"/>
+        </w:rPr>
+      </w:pPr>
+      <w:r>
+        <w:rPr>
+          <w:sz w:val="22"/>
+          <w:szCs w:val="22"/>
+        </w:rPr>
+        <w:t xml:space="preserve">         </w:t>
+      </w:r>
+      <w:r>
+        <w:rPr>
+          <w:b/>
+          <w:bCs/>
+          <w:sz w:val="22"/>
+          <w:szCs w:val="22"/>
+        </w:rPr>
+        <w:t>A9</w:t>
+      </w:r>
+    </w:p>
+    <w:p>
+      <w:pPr>
+        <w:pStyle w:val="5"/>
+        <w:rPr>
+          <w:sz w:val="22"/>
+          <w:szCs w:val="22"/>
+        </w:rPr>
+      </w:pPr>
+      <w:r>
+        <w:rPr>
+          <w:sz w:val="22"/>
+          <w:szCs w:val="22"/>
+        </w:rPr>
+        <w:t>Tão bom     pra mim</w:t>
+      </w:r>
+    </w:p>
+    <w:p>
+      <w:pPr>
+        <w:pStyle w:val="5"/>
+        <w:rPr>
+          <w:sz w:val="22"/>
+          <w:szCs w:val="22"/>
+        </w:rPr>
+      </w:pPr>
+    </w:p>
+    <w:p>
+      <w:pPr>
+        <w:pStyle w:val="5"/>
+        <w:rPr>
+          <w:sz w:val="22"/>
+          <w:szCs w:val="22"/>
+        </w:rPr>
+      </w:pPr>
+      <w:r>
+        <w:rPr>
+          <w:b/>
+          <w:bCs/>
+          <w:sz w:val="22"/>
+          <w:szCs w:val="22"/>
+        </w:rPr>
+        <w:t>C#m</w:t>
+      </w:r>
+      <w:r>
+        <w:rPr>
+          <w:sz w:val="22"/>
+          <w:szCs w:val="22"/>
+        </w:rPr>
+        <w:t xml:space="preserve">                   </w:t>
+      </w:r>
+      <w:r>
+        <w:rPr>
+          <w:b/>
+          <w:bCs/>
+          <w:sz w:val="22"/>
+          <w:szCs w:val="22"/>
+        </w:rPr>
+        <w:t>B4</w:t>
+      </w:r>
+    </w:p>
+    <w:p>
+      <w:pPr>
+        <w:pStyle w:val="5"/>
+        <w:rPr>
+          <w:sz w:val="22"/>
+          <w:szCs w:val="22"/>
+        </w:rPr>
+      </w:pPr>
+      <w:r>
+        <w:rPr>
+          <w:sz w:val="22"/>
+          <w:szCs w:val="22"/>
+        </w:rPr>
+        <w:t xml:space="preserve">    Antes de eu respirar</w:t>
+      </w:r>
+    </w:p>
+    <w:p>
+      <w:pPr>
+        <w:pStyle w:val="5"/>
+        <w:rPr>
+          <w:sz w:val="22"/>
+          <w:szCs w:val="22"/>
+        </w:rPr>
+      </w:pPr>
+      <w:r>
+        <w:rPr>
+          <w:sz w:val="22"/>
+          <w:szCs w:val="22"/>
+        </w:rPr>
+        <w:t xml:space="preserve">              </w:t>
+      </w:r>
+      <w:r>
+        <w:rPr>
+          <w:b/>
+          <w:bCs/>
+          <w:sz w:val="22"/>
+          <w:szCs w:val="22"/>
+        </w:rPr>
+        <w:t>A9</w:t>
+      </w:r>
+    </w:p>
+    <w:p>
+      <w:pPr>
+        <w:pStyle w:val="5"/>
+        <w:rPr>
+          <w:sz w:val="22"/>
+          <w:szCs w:val="22"/>
+        </w:rPr>
+      </w:pPr>
+      <w:r>
+        <w:rPr>
+          <w:sz w:val="22"/>
+          <w:szCs w:val="22"/>
+        </w:rPr>
+        <w:t>Sopraste Tua vida em mim</w:t>
+      </w:r>
+    </w:p>
+    <w:p>
+      <w:pPr>
+        <w:pStyle w:val="5"/>
+        <w:rPr>
+          <w:sz w:val="22"/>
+          <w:szCs w:val="22"/>
+        </w:rPr>
+      </w:pPr>
+      <w:r>
+        <w:rPr>
+          <w:b/>
+          <w:bCs/>
+          <w:sz w:val="22"/>
+          <w:szCs w:val="22"/>
+        </w:rPr>
+        <w:t>C#m</w:t>
+      </w:r>
+      <w:r>
+        <w:rPr>
+          <w:sz w:val="22"/>
+          <w:szCs w:val="22"/>
+        </w:rPr>
+        <w:t xml:space="preserve">               </w:t>
+      </w:r>
+      <w:r>
+        <w:rPr>
+          <w:b/>
+          <w:bCs/>
+          <w:sz w:val="22"/>
+          <w:szCs w:val="22"/>
+        </w:rPr>
+        <w:t>B4</w:t>
+      </w:r>
+    </w:p>
+    <w:p>
+      <w:pPr>
+        <w:pStyle w:val="5"/>
+        <w:rPr>
+          <w:sz w:val="22"/>
+          <w:szCs w:val="22"/>
+        </w:rPr>
+      </w:pPr>
+      <w:r>
+        <w:rPr>
+          <w:sz w:val="22"/>
+          <w:szCs w:val="22"/>
+        </w:rPr>
+        <w:t xml:space="preserve">    Tu tens sido tão</w:t>
+      </w:r>
+    </w:p>
+    <w:p>
+      <w:pPr>
+        <w:pStyle w:val="5"/>
+        <w:rPr>
+          <w:sz w:val="22"/>
+          <w:szCs w:val="22"/>
+        </w:rPr>
+      </w:pPr>
+      <w:r>
+        <w:rPr>
+          <w:sz w:val="22"/>
+          <w:szCs w:val="22"/>
+        </w:rPr>
+        <w:t xml:space="preserve">        </w:t>
+      </w:r>
+      <w:r>
+        <w:rPr>
+          <w:b/>
+          <w:bCs/>
+          <w:sz w:val="22"/>
+          <w:szCs w:val="22"/>
+        </w:rPr>
+        <w:t>A9</w:t>
+      </w:r>
+    </w:p>
+    <w:p>
+      <w:pPr>
+        <w:pStyle w:val="5"/>
+        <w:rPr>
+          <w:sz w:val="22"/>
+          <w:szCs w:val="22"/>
+        </w:rPr>
+      </w:pPr>
+      <w:r>
+        <w:rPr>
+          <w:sz w:val="22"/>
+          <w:szCs w:val="22"/>
+        </w:rPr>
+        <w:t>Tão bom    pra mim</w:t>
+      </w:r>
+    </w:p>
+    <w:p>
+      <w:pPr>
+        <w:pStyle w:val="5"/>
+        <w:rPr>
+          <w:sz w:val="22"/>
+          <w:szCs w:val="22"/>
+        </w:rPr>
+      </w:pPr>
+    </w:p>
+    <w:p>
+      <w:pPr>
+        <w:pStyle w:val="5"/>
+        <w:rPr>
+          <w:sz w:val="22"/>
+          <w:szCs w:val="22"/>
+        </w:rPr>
+      </w:pPr>
+      <w:r>
+        <w:rPr>
+          <w:sz w:val="22"/>
+          <w:szCs w:val="22"/>
+        </w:rPr>
+        <w:pict>
+          <v:rect id="_x0000_s1088" o:spid="_x0000_s1088" o:spt="1" style="position:absolute;left:0pt;margin-left:-3.15pt;margin-top:11.7pt;height:201.7pt;width:239.1pt;z-index:251661312;mso-width-relative:page;mso-height-relative:page;" filled="f" coordsize="21600,21600">
+            <v:path/>
+            <v:fill on="f" focussize="0,0"/>
+            <v:stroke/>
+            <v:imagedata o:title=""/>
+            <o:lock v:ext="edit"/>
+          </v:rect>
+        </w:pict>
+      </w:r>
+    </w:p>
+    <w:p>
+      <w:pPr>
+        <w:pStyle w:val="5"/>
+        <w:rPr>
+          <w:sz w:val="22"/>
+          <w:szCs w:val="22"/>
+        </w:rPr>
+      </w:pPr>
+      <w:r>
+        <w:rPr>
+          <w:b/>
+          <w:bCs/>
+          <w:sz w:val="22"/>
+          <w:szCs w:val="22"/>
+        </w:rPr>
+        <w:pict>
+          <v:shape id="_x0000_s1092" o:spid="_x0000_s1092" o:spt="88" type="#_x0000_t88" style="position:absolute;left:0pt;margin-left:489.7pt;margin-top:7.25pt;height:107.35pt;width:20.05pt;z-index:251664384;mso-width-relative:page;mso-height-relative:page;" filled="f" coordsize="21600,21600">
+            <v:path arrowok="t"/>
+            <v:fill on="f" focussize="0,0"/>
+            <v:stroke/>
+            <v:imagedata o:title=""/>
+            <o:lock v:ext="edit"/>
+          </v:shape>
+        </w:pict>
+      </w:r>
+      <w:r>
+        <w:rPr>
+          <w:sz w:val="22"/>
+          <w:szCs w:val="22"/>
+        </w:rPr>
+        <w:t xml:space="preserve">        </w:t>
+      </w:r>
+      <w:r>
+        <w:rPr>
+          <w:b/>
+          <w:bCs/>
+          <w:sz w:val="22"/>
+          <w:szCs w:val="22"/>
+        </w:rPr>
+        <w:t>C#m</w:t>
+      </w:r>
+      <w:r>
+        <w:rPr>
+          <w:sz w:val="22"/>
+          <w:szCs w:val="22"/>
+        </w:rPr>
+        <w:t xml:space="preserve">         </w:t>
+      </w:r>
+      <w:r>
+        <w:rPr>
+          <w:b/>
+          <w:bCs/>
+          <w:sz w:val="22"/>
+          <w:szCs w:val="22"/>
+        </w:rPr>
+        <w:t>B4</w:t>
+      </w:r>
+    </w:p>
+    <w:p>
+      <w:pPr>
+        <w:pStyle w:val="5"/>
+        <w:rPr>
+          <w:sz w:val="22"/>
+          <w:szCs w:val="22"/>
+        </w:rPr>
+      </w:pPr>
+      <w:r>
+        <w:rPr>
+          <w:sz w:val="22"/>
+          <w:szCs w:val="22"/>
+        </w:rPr>
+        <w:t>Oh, impressionante, infinito</w:t>
+      </w:r>
+    </w:p>
+    <w:p>
+      <w:pPr>
+        <w:pStyle w:val="5"/>
+        <w:rPr>
+          <w:sz w:val="22"/>
+          <w:szCs w:val="22"/>
+        </w:rPr>
+      </w:pPr>
+      <w:r>
+        <w:rPr>
+          <w:sz w:val="22"/>
+          <w:szCs w:val="22"/>
+        </w:rPr>
+        <w:t xml:space="preserve">     </w:t>
+      </w:r>
+      <w:r>
+        <w:rPr>
+          <w:b/>
+          <w:bCs/>
+          <w:sz w:val="22"/>
+          <w:szCs w:val="22"/>
+        </w:rPr>
+        <w:t>A9</w:t>
+      </w:r>
+      <w:r>
+        <w:rPr>
+          <w:sz w:val="22"/>
+          <w:szCs w:val="22"/>
+        </w:rPr>
+        <w:t xml:space="preserve">           </w:t>
+      </w:r>
+      <w:r>
+        <w:rPr>
+          <w:b/>
+          <w:bCs/>
+          <w:sz w:val="22"/>
+          <w:szCs w:val="22"/>
+        </w:rPr>
+        <w:t>E</w:t>
+      </w:r>
+    </w:p>
+    <w:p>
+      <w:pPr>
+        <w:pStyle w:val="5"/>
+        <w:rPr>
+          <w:sz w:val="22"/>
+          <w:szCs w:val="22"/>
+        </w:rPr>
+      </w:pPr>
+      <w:r>
+        <w:rPr>
+          <w:sz w:val="22"/>
+          <w:szCs w:val="22"/>
+        </w:rPr>
+        <w:pict>
+          <v:shape id="_x0000_s1093" o:spid="_x0000_s1093" o:spt="136" type="#_x0000_t136" style="position:absolute;left:0pt;margin-left:513.25pt;margin-top:11.65pt;height:17.1pt;width:19.35pt;z-index:251665408;mso-width-relative:page;mso-height-relative:page;" fillcolor="#000000" filled="t" coordsize="21600,21600">
+            <v:path/>
+            <v:fill on="t" focussize="0,0"/>
+            <v:stroke/>
+            <v:imagedata o:title=""/>
+            <o:lock v:ext="edit"/>
+            <v:textpath on="t" fitshape="t" fitpath="t" trim="t" xscale="f" string="4x" style="font-family:Berlin Sans FB;font-size:36pt;v-text-align:center;"/>
+          </v:shape>
+        </w:pict>
+      </w:r>
+      <w:r>
+        <w:rPr>
           <w:sz w:val="22"/>
           <w:szCs w:val="22"/>
         </w:rPr>
@@ -2246,7 +2224,7 @@
     </w:p>
     <w:p>
       <w:pPr>
-        <w:pStyle w:val="Pr-formataoHTML"/>
+        <w:pStyle w:val="5"/>
         <w:rPr>
           <w:sz w:val="22"/>
           <w:szCs w:val="22"/>
@@ -2287,7 +2265,7 @@
     </w:p>
     <w:p>
       <w:pPr>
-        <w:pStyle w:val="Pr-formataoHTML"/>
+        <w:pStyle w:val="5"/>
         <w:rPr>
           <w:sz w:val="22"/>
           <w:szCs w:val="22"/>
@@ -2303,7 +2281,7 @@
     </w:p>
     <w:p>
       <w:pPr>
-        <w:pStyle w:val="Pr-formataoHTML"/>
+        <w:pStyle w:val="5"/>
         <w:rPr>
           <w:sz w:val="22"/>
           <w:szCs w:val="22"/>
@@ -2344,7 +2322,7 @@
     </w:p>
     <w:p>
       <w:pPr>
-        <w:pStyle w:val="Pr-formataoHTML"/>
+        <w:pStyle w:val="5"/>
         <w:rPr>
           <w:sz w:val="22"/>
           <w:szCs w:val="22"/>
@@ -2360,7 +2338,7 @@
     </w:p>
     <w:p>
       <w:pPr>
-        <w:pStyle w:val="Pr-formataoHTML"/>
+        <w:pStyle w:val="5"/>
         <w:rPr>
           <w:sz w:val="22"/>
           <w:szCs w:val="22"/>
@@ -2401,7 +2379,7 @@
     </w:p>
     <w:p>
       <w:pPr>
-        <w:pStyle w:val="Pr-formataoHTML"/>
+        <w:pStyle w:val="5"/>
         <w:rPr>
           <w:sz w:val="22"/>
           <w:szCs w:val="22"/>
@@ -2417,18 +2395,21 @@
     </w:p>
     <w:p>
       <w:pPr>
-        <w:pStyle w:val="Pr-formataoHTML"/>
-        <w:rPr>
-          <w:sz w:val="22"/>
-          <w:szCs w:val="22"/>
-        </w:rPr>
-      </w:pPr>
-      <w:r>
-        <w:rPr>
-          <w:noProof/>
-        </w:rPr>
+        <w:pStyle w:val="5"/>
+        <w:rPr>
+          <w:sz w:val="22"/>
+          <w:szCs w:val="22"/>
+        </w:rPr>
+      </w:pPr>
+      <w:r>
         <w:pict>
-          <v:rect id="_x0000_s1095" style="position:absolute;margin-left:246.8pt;margin-top:7.15pt;width:243.45pt;height:204.95pt;z-index:251676672" filled="f"/>
+          <v:rect id="_x0000_s1095" o:spid="_x0000_s1095" o:spt="1" style="position:absolute;left:0pt;margin-left:246.8pt;margin-top:7.15pt;height:204.95pt;width:243.45pt;z-index:251667456;mso-width-relative:page;mso-height-relative:page;" filled="f" coordsize="21600,21600">
+            <v:path/>
+            <v:fill on="f" focussize="0,0"/>
+            <v:stroke/>
+            <v:imagedata o:title=""/>
+            <o:lock v:ext="edit"/>
+          </v:rect>
         </w:pict>
       </w:r>
       <w:r>
@@ -2466,7 +2447,7 @@
     </w:p>
     <w:p>
       <w:pPr>
-        <w:pStyle w:val="Pr-formataoHTML"/>
+        <w:pStyle w:val="5"/>
         <w:rPr>
           <w:sz w:val="22"/>
           <w:szCs w:val="22"/>
@@ -2482,7 +2463,7 @@
     </w:p>
     <w:p>
       <w:pPr>
-        <w:pStyle w:val="Pr-formataoHTML"/>
+        <w:pStyle w:val="5"/>
         <w:rPr>
           <w:sz w:val="22"/>
           <w:szCs w:val="22"/>
@@ -2523,7 +2504,7 @@
     </w:p>
     <w:p>
       <w:pPr>
-        <w:pStyle w:val="Pr-formataoHTML"/>
+        <w:pStyle w:val="5"/>
         <w:rPr>
           <w:sz w:val="22"/>
           <w:szCs w:val="22"/>
@@ -2539,7 +2520,7 @@
     </w:p>
     <w:p>
       <w:pPr>
-        <w:pStyle w:val="Pr-formataoHTML"/>
+        <w:pStyle w:val="5"/>
         <w:rPr>
           <w:sz w:val="22"/>
           <w:szCs w:val="22"/>
@@ -2580,7 +2561,7 @@
     </w:p>
     <w:p>
       <w:pPr>
-        <w:pStyle w:val="Pr-formataoHTML"/>
+        <w:pStyle w:val="5"/>
         <w:rPr>
           <w:sz w:val="22"/>
           <w:szCs w:val="22"/>
@@ -2596,16 +2577,16 @@
     </w:p>
     <w:p>
       <w:pPr>
-        <w:pStyle w:val="Pr-formataoHTML"/>
-        <w:rPr>
-          <w:sz w:val="22"/>
-          <w:szCs w:val="22"/>
-        </w:rPr>
-      </w:pPr>
-    </w:p>
-    <w:p>
-      <w:pPr>
-        <w:pStyle w:val="Pr-formataoHTML"/>
+        <w:pStyle w:val="5"/>
+        <w:rPr>
+          <w:sz w:val="22"/>
+          <w:szCs w:val="22"/>
+        </w:rPr>
+      </w:pPr>
+    </w:p>
+    <w:p>
+      <w:pPr>
+        <w:pStyle w:val="5"/>
         <w:rPr>
           <w:sz w:val="22"/>
           <w:szCs w:val="22"/>
@@ -2671,16 +2652,16 @@
     </w:p>
     <w:p>
       <w:pPr>
-        <w:pStyle w:val="Pr-formataoHTML"/>
-        <w:rPr>
-          <w:sz w:val="22"/>
-          <w:szCs w:val="22"/>
-        </w:rPr>
-      </w:pPr>
-    </w:p>
-    <w:p>
-      <w:pPr>
-        <w:pStyle w:val="Pr-formataoHTML"/>
+        <w:pStyle w:val="5"/>
+        <w:rPr>
+          <w:sz w:val="22"/>
+          <w:szCs w:val="22"/>
+        </w:rPr>
+      </w:pPr>
+    </w:p>
+    <w:p>
+      <w:pPr>
+        <w:pStyle w:val="5"/>
         <w:rPr>
           <w:sz w:val="22"/>
           <w:szCs w:val="22"/>
@@ -2714,7 +2695,7 @@
     </w:p>
     <w:p>
       <w:pPr>
-        <w:pStyle w:val="Pr-formataoHTML"/>
+        <w:pStyle w:val="5"/>
         <w:rPr>
           <w:sz w:val="22"/>
           <w:szCs w:val="22"/>
@@ -2730,7 +2711,7 @@
     </w:p>
     <w:p>
       <w:pPr>
-        <w:pStyle w:val="Pr-formataoHTML"/>
+        <w:pStyle w:val="5"/>
         <w:rPr>
           <w:sz w:val="22"/>
           <w:szCs w:val="22"/>
@@ -2755,7 +2736,7 @@
     </w:p>
     <w:p>
       <w:pPr>
-        <w:pStyle w:val="Pr-formataoHTML"/>
+        <w:pStyle w:val="5"/>
         <w:rPr>
           <w:sz w:val="22"/>
           <w:szCs w:val="22"/>
@@ -2771,7 +2752,7 @@
     </w:p>
     <w:p>
       <w:pPr>
-        <w:pStyle w:val="Pr-formataoHTML"/>
+        <w:pStyle w:val="5"/>
         <w:rPr>
           <w:sz w:val="22"/>
           <w:szCs w:val="22"/>
@@ -2805,7 +2786,7 @@
     </w:p>
     <w:p>
       <w:pPr>
-        <w:pStyle w:val="Pr-formataoHTML"/>
+        <w:pStyle w:val="5"/>
         <w:rPr>
           <w:sz w:val="22"/>
           <w:szCs w:val="22"/>
@@ -2821,7 +2802,7 @@
     </w:p>
     <w:p>
       <w:pPr>
-        <w:pStyle w:val="Pr-formataoHTML"/>
+        <w:pStyle w:val="5"/>
         <w:rPr>
           <w:sz w:val="22"/>
           <w:szCs w:val="22"/>
@@ -2846,7 +2827,7 @@
     </w:p>
     <w:p>
       <w:pPr>
-        <w:pStyle w:val="Pr-formataoHTML"/>
+        <w:pStyle w:val="5"/>
         <w:rPr>
           <w:sz w:val="22"/>
           <w:szCs w:val="22"/>
@@ -2862,18 +2843,18 @@
     </w:p>
     <w:p>
       <w:pPr>
-        <w:pStyle w:val="Pr-formataoHTML"/>
-        <w:rPr>
-          <w:b/>
-          <w:bCs/>
-          <w:sz w:val="22"/>
-          <w:szCs w:val="22"/>
-        </w:rPr>
-      </w:pPr>
-    </w:p>
-    <w:p>
-      <w:pPr>
-        <w:pStyle w:val="Pr-formataoHTML"/>
+        <w:pStyle w:val="5"/>
+        <w:rPr>
+          <w:b/>
+          <w:bCs/>
+          <w:sz w:val="22"/>
+          <w:szCs w:val="22"/>
+        </w:rPr>
+      </w:pPr>
+    </w:p>
+    <w:p>
+      <w:pPr>
+        <w:pStyle w:val="5"/>
         <w:rPr>
           <w:sz w:val="22"/>
           <w:szCs w:val="22"/>
@@ -2907,7 +2888,7 @@
     </w:p>
     <w:p>
       <w:pPr>
-        <w:pStyle w:val="Pr-formataoHTML"/>
+        <w:pStyle w:val="5"/>
         <w:rPr>
           <w:sz w:val="22"/>
           <w:szCs w:val="22"/>
@@ -2923,7 +2904,7 @@
     </w:p>
     <w:p>
       <w:pPr>
-        <w:pStyle w:val="Pr-formataoHTML"/>
+        <w:pStyle w:val="5"/>
         <w:rPr>
           <w:sz w:val="22"/>
           <w:szCs w:val="22"/>
@@ -2948,7 +2929,7 @@
     </w:p>
     <w:p>
       <w:pPr>
-        <w:pStyle w:val="Pr-formataoHTML"/>
+        <w:pStyle w:val="5"/>
         <w:rPr>
           <w:sz w:val="22"/>
           <w:szCs w:val="22"/>
@@ -2964,7 +2945,7 @@
     </w:p>
     <w:p>
       <w:pPr>
-        <w:pStyle w:val="Pr-formataoHTML"/>
+        <w:pStyle w:val="5"/>
         <w:rPr>
           <w:sz w:val="22"/>
           <w:szCs w:val="22"/>
@@ -2998,7 +2979,7 @@
     </w:p>
     <w:p>
       <w:pPr>
-        <w:pStyle w:val="Pr-formataoHTML"/>
+        <w:pStyle w:val="5"/>
         <w:rPr>
           <w:sz w:val="22"/>
           <w:szCs w:val="22"/>
@@ -3014,7 +2995,7 @@
     </w:p>
     <w:p>
       <w:pPr>
-        <w:pStyle w:val="Pr-formataoHTML"/>
+        <w:pStyle w:val="5"/>
         <w:rPr>
           <w:sz w:val="22"/>
           <w:szCs w:val="22"/>
@@ -3039,7 +3020,7 @@
     </w:p>
     <w:p>
       <w:pPr>
-        <w:pStyle w:val="Pr-formataoHTML"/>
+        <w:pStyle w:val="5"/>
         <w:rPr>
           <w:sz w:val="22"/>
           <w:szCs w:val="22"/>
@@ -3055,16 +3036,7 @@
     </w:p>
     <w:p>
       <w:pPr>
-        <w:pStyle w:val="Pr-formataoHTML"/>
-        <w:rPr>
-          <w:sz w:val="22"/>
-          <w:szCs w:val="22"/>
-        </w:rPr>
-      </w:pPr>
-    </w:p>
-    <w:p>
-      <w:pPr>
-        <w:pStyle w:val="Pr-formataoHTML"/>
+        <w:pStyle w:val="5"/>
         <w:shd w:val="clear" w:color="auto" w:fill="FFFFFF"/>
         <w:jc w:val="both"/>
         <w:rPr>
@@ -3072,430 +3044,258 @@
           <w:szCs w:val="22"/>
         </w:rPr>
       </w:pPr>
+      <w:bookmarkStart w:id="0" w:name="_GoBack"/>
+      <w:bookmarkEnd w:id="0"/>
     </w:p>
     <w:sectPr>
       <w:pgSz w:w="11906" w:h="16838"/>
       <w:pgMar w:top="568" w:right="707" w:bottom="142" w:left="426" w:header="708" w:footer="708" w:gutter="0"/>
-      <w:cols w:space="708"/>
-      <w:docGrid w:linePitch="360"/>
+      <w:cols w:space="708" w:num="1"/>
+      <w:docGrid w:linePitch="360" w:charSpace="0"/>
     </w:sectPr>
   </w:body>
 </w:document>
 </file>
 
+<file path=word/endnotes.xml><?xml version="1.0" encoding="utf-8"?>
+<w:endnotes xmlns:wpc="http://schemas.microsoft.com/office/word/2010/wordprocessingCanvas" xmlns:mc="http://schemas.openxmlformats.org/markup-compatibility/2006" xmlns:o="urn:schemas-microsoft-com:office:office" xmlns:r="http://schemas.openxmlformats.org/officeDocument/2006/relationships" xmlns:m="http://schemas.openxmlformats.org/officeDocument/2006/math" xmlns:v="urn:schemas-microsoft-com:vml" xmlns:wp14="http://schemas.microsoft.com/office/word/2010/wordprocessingDrawing" xmlns:wp="http://schemas.openxmlformats.org/drawingml/2006/wordprocessingDrawing" xmlns:w="http://schemas.openxmlformats.org/wordprocessingml/2006/main" xmlns:w14="http://schemas.microsoft.com/office/word/2010/wordml" xmlns:w15="http://schemas.microsoft.com/office/word/2012/wordml" xmlns:w10="urn:schemas-microsoft-com:office:word" xmlns:wpg="http://schemas.microsoft.com/office/word/2010/wordprocessingGroup" xmlns:wpi="http://schemas.microsoft.com/office/word/2010/wordprocessingInk" xmlns:wne="http://schemas.microsoft.com/office/word/2006/wordml" xmlns:wps="http://schemas.microsoft.com/office/word/2010/wordprocessingShape" xmlns:wpsCustomData="http://www.wps.cn/officeDocument/2013/wpsCustomData" mc:Ignorable="w14 w15 wp14">
+  <w:endnote w:type="separator" w:id="0">
+    <w:p>
+      <w:pPr>
+        <w:spacing w:line="240" w:lineRule="auto"/>
+      </w:pPr>
+      <w:r>
+        <w:separator/>
+      </w:r>
+    </w:p>
+  </w:endnote>
+  <w:endnote w:type="continuationSeparator" w:id="1">
+    <w:p>
+      <w:pPr>
+        <w:spacing w:line="240" w:lineRule="auto"/>
+      </w:pPr>
+      <w:r>
+        <w:continuationSeparator/>
+      </w:r>
+    </w:p>
+  </w:endnote>
+</w:endnotes>
+</file>
+
+<file path=word/footnotes.xml><?xml version="1.0" encoding="utf-8"?>
+<w:footnotes xmlns:wpc="http://schemas.microsoft.com/office/word/2010/wordprocessingCanvas" xmlns:mc="http://schemas.openxmlformats.org/markup-compatibility/2006" xmlns:o="urn:schemas-microsoft-com:office:office" xmlns:r="http://schemas.openxmlformats.org/officeDocument/2006/relationships" xmlns:m="http://schemas.openxmlformats.org/officeDocument/2006/math" xmlns:v="urn:schemas-microsoft-com:vml" xmlns:wp14="http://schemas.microsoft.com/office/word/2010/wordprocessingDrawing" xmlns:wp="http://schemas.openxmlformats.org/drawingml/2006/wordprocessingDrawing" xmlns:w="http://schemas.openxmlformats.org/wordprocessingml/2006/main" xmlns:w14="http://schemas.microsoft.com/office/word/2010/wordml" xmlns:w15="http://schemas.microsoft.com/office/word/2012/wordml" xmlns:w10="urn:schemas-microsoft-com:office:word" xmlns:wpg="http://schemas.microsoft.com/office/word/2010/wordprocessingGroup" xmlns:wpi="http://schemas.microsoft.com/office/word/2010/wordprocessingInk" xmlns:wne="http://schemas.microsoft.com/office/word/2006/wordml" xmlns:wps="http://schemas.microsoft.com/office/word/2010/wordprocessingShape" xmlns:wpsCustomData="http://www.wps.cn/officeDocument/2013/wpsCustomData" mc:Ignorable="w14 w15 wp14">
+  <w:footnote w:type="separator" w:id="0">
+    <w:p>
+      <w:pPr>
+        <w:spacing w:before="0" w:after="0" w:line="276" w:lineRule="auto"/>
+      </w:pPr>
+      <w:r>
+        <w:separator/>
+      </w:r>
+    </w:p>
+  </w:footnote>
+  <w:footnote w:type="continuationSeparator" w:id="1">
+    <w:p>
+      <w:pPr>
+        <w:spacing w:before="0" w:after="0" w:line="276" w:lineRule="auto"/>
+      </w:pPr>
+      <w:r>
+        <w:continuationSeparator/>
+      </w:r>
+    </w:p>
+  </w:footnote>
+</w:footnotes>
+</file>
+
 <file path=word/styles.xml><?xml version="1.0" encoding="utf-8"?>
-<w:styles xmlns:mc="http://schemas.openxmlformats.org/markup-compatibility/2006" xmlns:r="http://schemas.openxmlformats.org/officeDocument/2006/relationships" xmlns:w="http://schemas.openxmlformats.org/wordprocessingml/2006/main" xmlns:w14="http://schemas.microsoft.com/office/word/2010/wordml" xmlns:w15="http://schemas.microsoft.com/office/word/2012/wordml" xmlns:w16cid="http://schemas.microsoft.com/office/word/2016/wordml/cid" xmlns:w16se="http://schemas.microsoft.com/office/word/2015/wordml/symex" mc:Ignorable="w14 w15 w16se w16cid">
+<w:styles xmlns:mc="http://schemas.openxmlformats.org/markup-compatibility/2006" xmlns:o="urn:schemas-microsoft-com:office:office" xmlns:r="http://schemas.openxmlformats.org/officeDocument/2006/relationships" xmlns:m="http://schemas.openxmlformats.org/officeDocument/2006/math" xmlns:v="urn:schemas-microsoft-com:vml" xmlns:w="http://schemas.openxmlformats.org/wordprocessingml/2006/main" xmlns:w14="http://schemas.microsoft.com/office/word/2010/wordml" xmlns:w10="urn:schemas-microsoft-com:office:word" xmlns:sl="http://schemas.openxmlformats.org/schemaLibrary/2006/main" xmlns:wpsCustomData="http://www.wps.cn/officeDocument/2013/wpsCustomData" mc:Ignorable="w14">
   <w:docDefaults>
     <w:rPrDefault>
       <w:rPr>
-        <w:rFonts w:asciiTheme="minorHAnsi" w:eastAsiaTheme="minorHAnsi" w:hAnsiTheme="minorHAnsi" w:cstheme="minorBidi"/>
-        <w:sz w:val="22"/>
-        <w:szCs w:val="22"/>
-        <w:lang w:val="pt-BR" w:eastAsia="en-US" w:bidi="ar-SA"/>
+        <w:rFonts w:asciiTheme="minorHAnsi" w:hAnsiTheme="minorHAnsi" w:eastAsiaTheme="minorHAnsi" w:cstheme="minorBidi"/>
       </w:rPr>
     </w:rPrDefault>
-    <w:pPrDefault>
-      <w:pPr>
-        <w:spacing w:after="200" w:line="276" w:lineRule="auto"/>
-      </w:pPr>
-    </w:pPrDefault>
+    <w:pPrDefault/>
   </w:docDefaults>
-  <w:latentStyles w:defLockedState="0" w:defUIPriority="99" w:defSemiHidden="0" w:defUnhideWhenUsed="0" w:defQFormat="0" w:count="376">
-    <w:lsdException w:name="Normal" w:uiPriority="0" w:qFormat="1"/>
-    <w:lsdException w:name="heading 1" w:uiPriority="9" w:qFormat="1"/>
-    <w:lsdException w:name="heading 2" w:semiHidden="1" w:uiPriority="9" w:unhideWhenUsed="1" w:qFormat="1"/>
-    <w:lsdException w:name="heading 3" w:semiHidden="1" w:uiPriority="9" w:unhideWhenUsed="1" w:qFormat="1"/>
-    <w:lsdException w:name="heading 4" w:semiHidden="1" w:uiPriority="9" w:unhideWhenUsed="1" w:qFormat="1"/>
-    <w:lsdException w:name="heading 5" w:semiHidden="1" w:uiPriority="9" w:unhideWhenUsed="1" w:qFormat="1"/>
-    <w:lsdException w:name="heading 6" w:semiHidden="1" w:uiPriority="9" w:unhideWhenUsed="1" w:qFormat="1"/>
-    <w:lsdException w:name="heading 7" w:semiHidden="1" w:uiPriority="9" w:unhideWhenUsed="1" w:qFormat="1"/>
-    <w:lsdException w:name="heading 8" w:semiHidden="1" w:uiPriority="9" w:unhideWhenUsed="1" w:qFormat="1"/>
-    <w:lsdException w:name="heading 9" w:semiHidden="1" w:uiPriority="9" w:unhideWhenUsed="1" w:qFormat="1"/>
-    <w:lsdException w:name="index 1" w:semiHidden="1" w:unhideWhenUsed="1"/>
-    <w:lsdException w:name="index 2" w:semiHidden="1" w:unhideWhenUsed="1"/>
-    <w:lsdException w:name="index 3" w:semiHidden="1" w:unhideWhenUsed="1"/>
-    <w:lsdException w:name="index 4" w:semiHidden="1" w:unhideWhenUsed="1"/>
-    <w:lsdException w:name="index 5" w:semiHidden="1" w:unhideWhenUsed="1"/>
-    <w:lsdException w:name="index 6" w:semiHidden="1" w:unhideWhenUsed="1"/>
-    <w:lsdException w:name="index 7" w:semiHidden="1" w:unhideWhenUsed="1"/>
-    <w:lsdException w:name="index 8" w:semiHidden="1" w:unhideWhenUsed="1"/>
-    <w:lsdException w:name="index 9" w:semiHidden="1" w:unhideWhenUsed="1"/>
-    <w:lsdException w:name="toc 1" w:semiHidden="1" w:uiPriority="39" w:unhideWhenUsed="1"/>
-    <w:lsdException w:name="toc 2" w:semiHidden="1" w:uiPriority="39" w:unhideWhenUsed="1"/>
-    <w:lsdException w:name="toc 3" w:semiHidden="1" w:uiPriority="39" w:unhideWhenUsed="1"/>
-    <w:lsdException w:name="toc 4" w:semiHidden="1" w:uiPriority="39" w:unhideWhenUsed="1"/>
-    <w:lsdException w:name="toc 5" w:semiHidden="1" w:uiPriority="39" w:unhideWhenUsed="1"/>
-    <w:lsdException w:name="toc 6" w:semiHidden="1" w:uiPriority="39" w:unhideWhenUsed="1"/>
-    <w:lsdException w:name="toc 7" w:semiHidden="1" w:uiPriority="39" w:unhideWhenUsed="1"/>
-    <w:lsdException w:name="toc 8" w:semiHidden="1" w:uiPriority="39" w:unhideWhenUsed="1"/>
-    <w:lsdException w:name="toc 9" w:semiHidden="1" w:uiPriority="39" w:unhideWhenUsed="1"/>
-    <w:lsdException w:name="Normal Indent" w:semiHidden="1" w:unhideWhenUsed="1"/>
-    <w:lsdException w:name="footnote text" w:semiHidden="1" w:unhideWhenUsed="1"/>
-    <w:lsdException w:name="annotation text" w:semiHidden="1" w:unhideWhenUsed="1"/>
-    <w:lsdException w:name="header" w:semiHidden="1" w:unhideWhenUsed="1"/>
-    <w:lsdException w:name="footer" w:semiHidden="1" w:unhideWhenUsed="1"/>
-    <w:lsdException w:name="index heading" w:semiHidden="1" w:unhideWhenUsed="1"/>
-    <w:lsdException w:name="caption" w:semiHidden="1" w:uiPriority="35" w:unhideWhenUsed="1" w:qFormat="1"/>
-    <w:lsdException w:name="table of figures" w:semiHidden="1" w:unhideWhenUsed="1"/>
-    <w:lsdException w:name="envelope address" w:semiHidden="1" w:unhideWhenUsed="1"/>
-    <w:lsdException w:name="envelope return" w:semiHidden="1" w:unhideWhenUsed="1"/>
-    <w:lsdException w:name="footnote reference" w:semiHidden="1" w:unhideWhenUsed="1"/>
-    <w:lsdException w:name="annotation reference" w:semiHidden="1" w:unhideWhenUsed="1"/>
-    <w:lsdException w:name="line number" w:semiHidden="1" w:unhideWhenUsed="1"/>
-    <w:lsdException w:name="page number" w:semiHidden="1" w:unhideWhenUsed="1"/>
-    <w:lsdException w:name="endnote reference" w:semiHidden="1" w:unhideWhenUsed="1"/>
-    <w:lsdException w:name="endnote text" w:semiHidden="1" w:unhideWhenUsed="1"/>
-    <w:lsdException w:name="table of authorities" w:semiHidden="1" w:unhideWhenUsed="1"/>
-    <w:lsdException w:name="macro" w:semiHidden="1" w:unhideWhenUsed="1"/>
-    <w:lsdException w:name="toa heading" w:semiHidden="1" w:unhideWhenUsed="1"/>
-    <w:lsdException w:name="List" w:semiHidden="1" w:unhideWhenUsed="1"/>
-    <w:lsdException w:name="List Bullet" w:semiHidden="1" w:unhideWhenUsed="1"/>
-    <w:lsdException w:name="List Number" w:semiHidden="1" w:unhideWhenUsed="1"/>
-    <w:lsdException w:name="List 2" w:semiHidden="1" w:unhideWhenUsed="1"/>
-    <w:lsdException w:name="List 3" w:semiHidden="1" w:unhideWhenUsed="1"/>
-    <w:lsdException w:name="List 4" w:semiHidden="1" w:unhideWhenUsed="1"/>
-    <w:lsdException w:name="List 5" w:semiHidden="1" w:unhideWhenUsed="1"/>
-    <w:lsdException w:name="List Bullet 2" w:semiHidden="1" w:unhideWhenUsed="1"/>
-    <w:lsdException w:name="List Bullet 3" w:semiHidden="1" w:unhideWhenUsed="1"/>
-    <w:lsdException w:name="List Bullet 4" w:semiHidden="1" w:unhideWhenUsed="1"/>
-    <w:lsdException w:name="List Bullet 5" w:semiHidden="1" w:unhideWhenUsed="1"/>
-    <w:lsdException w:name="List Number 2" w:semiHidden="1" w:unhideWhenUsed="1"/>
-    <w:lsdException w:name="List Number 3" w:semiHidden="1" w:unhideWhenUsed="1"/>
-    <w:lsdException w:name="List Number 4" w:semiHidden="1" w:unhideWhenUsed="1"/>
-    <w:lsdException w:name="List Number 5" w:semiHidden="1" w:unhideWhenUsed="1"/>
-    <w:lsdException w:name="Title" w:uiPriority="10" w:qFormat="1"/>
-    <w:lsdException w:name="Closing" w:semiHidden="1" w:unhideWhenUsed="1"/>
-    <w:lsdException w:name="Signature" w:semiHidden="1" w:unhideWhenUsed="1"/>
-    <w:lsdException w:name="Default Paragraph Font" w:semiHidden="1" w:uiPriority="1" w:unhideWhenUsed="1"/>
-    <w:lsdException w:name="Body Text" w:semiHidden="1" w:unhideWhenUsed="1"/>
-    <w:lsdException w:name="Body Text Indent" w:semiHidden="1" w:unhideWhenUsed="1"/>
-    <w:lsdException w:name="List Continue" w:semiHidden="1" w:unhideWhenUsed="1"/>
-    <w:lsdException w:name="List Continue 2" w:semiHidden="1" w:unhideWhenUsed="1"/>
-    <w:lsdException w:name="List Continue 3" w:semiHidden="1" w:unhideWhenUsed="1"/>
-    <w:lsdException w:name="List Continue 4" w:semiHidden="1" w:unhideWhenUsed="1"/>
-    <w:lsdException w:name="List Continue 5" w:semiHidden="1" w:unhideWhenUsed="1"/>
-    <w:lsdException w:name="Message Header" w:semiHidden="1" w:unhideWhenUsed="1"/>
-    <w:lsdException w:name="Subtitle" w:uiPriority="11" w:qFormat="1"/>
-    <w:lsdException w:name="Salutation" w:semiHidden="1" w:unhideWhenUsed="1"/>
-    <w:lsdException w:name="Date" w:semiHidden="1" w:unhideWhenUsed="1"/>
-    <w:lsdException w:name="Body Text First Indent" w:semiHidden="1" w:unhideWhenUsed="1"/>
-    <w:lsdException w:name="Body Text First Indent 2" w:semiHidden="1" w:unhideWhenUsed="1"/>
-    <w:lsdException w:name="Note Heading" w:semiHidden="1" w:unhideWhenUsed="1"/>
-    <w:lsdException w:name="Body Text 2" w:semiHidden="1" w:unhideWhenUsed="1"/>
-    <w:lsdException w:name="Body Text 3" w:semiHidden="1" w:unhideWhenUsed="1"/>
-    <w:lsdException w:name="Body Text Indent 2" w:semiHidden="1" w:unhideWhenUsed="1"/>
-    <w:lsdException w:name="Body Text Indent 3" w:semiHidden="1" w:unhideWhenUsed="1"/>
-    <w:lsdException w:name="Block Text" w:semiHidden="1" w:unhideWhenUsed="1"/>
-    <w:lsdException w:name="Hyperlink" w:semiHidden="1" w:unhideWhenUsed="1"/>
-    <w:lsdException w:name="FollowedHyperlink" w:semiHidden="1" w:unhideWhenUsed="1"/>
-    <w:lsdException w:name="Strong" w:uiPriority="22" w:qFormat="1"/>
-    <w:lsdException w:name="Emphasis" w:uiPriority="20" w:qFormat="1"/>
-    <w:lsdException w:name="Document Map" w:semiHidden="1" w:unhideWhenUsed="1"/>
-    <w:lsdException w:name="Plain Text" w:semiHidden="1" w:unhideWhenUsed="1"/>
-    <w:lsdException w:name="E-mail Signature" w:semiHidden="1" w:unhideWhenUsed="1"/>
-    <w:lsdException w:name="HTML Top of Form" w:semiHidden="1" w:unhideWhenUsed="1"/>
-    <w:lsdException w:name="HTML Bottom of Form" w:semiHidden="1" w:unhideWhenUsed="1"/>
-    <w:lsdException w:name="Normal (Web)" w:semiHidden="1" w:unhideWhenUsed="1"/>
-    <w:lsdException w:name="HTML Acronym" w:semiHidden="1" w:unhideWhenUsed="1"/>
-    <w:lsdException w:name="HTML Address" w:semiHidden="1" w:unhideWhenUsed="1"/>
-    <w:lsdException w:name="HTML Cite" w:semiHidden="1" w:unhideWhenUsed="1"/>
-    <w:lsdException w:name="HTML Code" w:semiHidden="1" w:unhideWhenUsed="1"/>
-    <w:lsdException w:name="HTML Definition" w:semiHidden="1" w:unhideWhenUsed="1"/>
-    <w:lsdException w:name="HTML Keyboard" w:semiHidden="1" w:unhideWhenUsed="1"/>
-    <w:lsdException w:name="HTML Preformatted" w:semiHidden="1" w:unhideWhenUsed="1"/>
-    <w:lsdException w:name="HTML Sample" w:semiHidden="1" w:unhideWhenUsed="1"/>
-    <w:lsdException w:name="HTML Typewriter" w:semiHidden="1" w:unhideWhenUsed="1"/>
-    <w:lsdException w:name="HTML Variable" w:semiHidden="1" w:unhideWhenUsed="1"/>
-    <w:lsdException w:name="Normal Table" w:semiHidden="1" w:unhideWhenUsed="1"/>
-    <w:lsdException w:name="annotation subject" w:semiHidden="1" w:unhideWhenUsed="1"/>
-    <w:lsdException w:name="No List" w:semiHidden="1" w:unhideWhenUsed="1"/>
-    <w:lsdException w:name="Outline List 1" w:semiHidden="1" w:unhideWhenUsed="1"/>
-    <w:lsdException w:name="Outline List 2" w:semiHidden="1" w:unhideWhenUsed="1"/>
-    <w:lsdException w:name="Outline List 3" w:semiHidden="1" w:unhideWhenUsed="1"/>
-    <w:lsdException w:name="Table Simple 1" w:semiHidden="1" w:unhideWhenUsed="1"/>
-    <w:lsdException w:name="Table Simple 2" w:semiHidden="1" w:unhideWhenUsed="1"/>
-    <w:lsdException w:name="Table Simple 3" w:semiHidden="1" w:unhideWhenUsed="1"/>
-    <w:lsdException w:name="Table Classic 1" w:semiHidden="1" w:unhideWhenUsed="1"/>
-    <w:lsdException w:name="Table Classic 2" w:semiHidden="1" w:unhideWhenUsed="1"/>
-    <w:lsdException w:name="Table Classic 3" w:semiHidden="1" w:unhideWhenUsed="1"/>
-    <w:lsdException w:name="Table Classic 4" w:semiHidden="1" w:unhideWhenUsed="1"/>
-    <w:lsdException w:name="Table Colorful 1" w:semiHidden="1" w:unhideWhenUsed="1"/>
-    <w:lsdException w:name="Table Colorful 2" w:semiHidden="1" w:unhideWhenUsed="1"/>
-    <w:lsdException w:name="Table Colorful 3" w:semiHidden="1" w:unhideWhenUsed="1"/>
-    <w:lsdException w:name="Table Columns 1" w:semiHidden="1" w:unhideWhenUsed="1"/>
-    <w:lsdException w:name="Table Columns 2" w:semiHidden="1" w:unhideWhenUsed="1"/>
-    <w:lsdException w:name="Table Columns 3" w:semiHidden="1" w:unhideWhenUsed="1"/>
-    <w:lsdException w:name="Table Columns 4" w:semiHidden="1" w:unhideWhenUsed="1"/>
-    <w:lsdException w:name="Table Columns 5" w:semiHidden="1" w:unhideWhenUsed="1"/>
-    <w:lsdException w:name="Table Grid 1" w:semiHidden="1" w:unhideWhenUsed="1"/>
-    <w:lsdException w:name="Table Grid 2" w:semiHidden="1" w:unhideWhenUsed="1"/>
-    <w:lsdException w:name="Table Grid 3" w:semiHidden="1" w:unhideWhenUsed="1"/>
-    <w:lsdException w:name="Table Grid 4" w:semiHidden="1" w:unhideWhenUsed="1"/>
-    <w:lsdException w:name="Table Grid 5" w:semiHidden="1" w:unhideWhenUsed="1"/>
-    <w:lsdException w:name="Table Grid 6" w:semiHidden="1" w:unhideWhenUsed="1"/>
-    <w:lsdException w:name="Table Grid 7" w:semiHidden="1" w:unhideWhenUsed="1"/>
-    <w:lsdException w:name="Table Grid 8" w:semiHidden="1" w:unhideWhenUsed="1"/>
-    <w:lsdException w:name="Table List 1" w:semiHidden="1" w:unhideWhenUsed="1"/>
-    <w:lsdException w:name="Table List 2" w:semiHidden="1" w:unhideWhenUsed="1"/>
-    <w:lsdException w:name="Table List 3" w:semiHidden="1" w:unhideWhenUsed="1"/>
-    <w:lsdException w:name="Table List 4" w:semiHidden="1" w:unhideWhenUsed="1"/>
-    <w:lsdException w:name="Table List 5" w:semiHidden="1" w:unhideWhenUsed="1"/>
-    <w:lsdException w:name="Table List 6" w:semiHidden="1" w:unhideWhenUsed="1"/>
-    <w:lsdException w:name="Table List 7" w:semiHidden="1" w:unhideWhenUsed="1"/>
-    <w:lsdException w:name="Table List 8" w:semiHidden="1" w:unhideWhenUsed="1"/>
-    <w:lsdException w:name="Table 3D effects 1" w:semiHidden="1" w:unhideWhenUsed="1"/>
-    <w:lsdException w:name="Table 3D effects 2" w:semiHidden="1" w:unhideWhenUsed="1"/>
-    <w:lsdException w:name="Table 3D effects 3" w:semiHidden="1" w:unhideWhenUsed="1"/>
-    <w:lsdException w:name="Table Contemporary" w:semiHidden="1" w:unhideWhenUsed="1"/>
-    <w:lsdException w:name="Table Elegant" w:semiHidden="1" w:unhideWhenUsed="1"/>
-    <w:lsdException w:name="Table Professional" w:semiHidden="1" w:unhideWhenUsed="1"/>
-    <w:lsdException w:name="Table Subtle 1" w:semiHidden="1" w:unhideWhenUsed="1"/>
-    <w:lsdException w:name="Table Subtle 2" w:semiHidden="1" w:unhideWhenUsed="1"/>
-    <w:lsdException w:name="Table Web 1" w:semiHidden="1" w:unhideWhenUsed="1"/>
-    <w:lsdException w:name="Table Web 2" w:semiHidden="1" w:unhideWhenUsed="1"/>
-    <w:lsdException w:name="Table Web 3" w:semiHidden="1" w:unhideWhenUsed="1"/>
-    <w:lsdException w:name="Balloon Text" w:semiHidden="1" w:unhideWhenUsed="1"/>
-    <w:lsdException w:name="Table Grid" w:semiHidden="1" w:uiPriority="59" w:unhideWhenUsed="1"/>
-    <w:lsdException w:name="Table Theme" w:semiHidden="1" w:unhideWhenUsed="1"/>
-    <w:lsdException w:name="Placeholder Text" w:semiHidden="1"/>
-    <w:lsdException w:name="No Spacing" w:uiPriority="1" w:qFormat="1"/>
-    <w:lsdException w:name="Light Shading" w:uiPriority="60"/>
-    <w:lsdException w:name="Light List" w:uiPriority="61"/>
-    <w:lsdException w:name="Light Grid" w:uiPriority="62"/>
-    <w:lsdException w:name="Medium Shading 1" w:uiPriority="63"/>
-    <w:lsdException w:name="Medium Shading 2" w:uiPriority="64"/>
-    <w:lsdException w:name="Medium List 1" w:uiPriority="65"/>
-    <w:lsdException w:name="Medium List 2" w:uiPriority="66"/>
-    <w:lsdException w:name="Medium Grid 1" w:uiPriority="67"/>
-    <w:lsdException w:name="Medium Grid 2" w:uiPriority="68"/>
-    <w:lsdException w:name="Medium Grid 3" w:uiPriority="69"/>
-    <w:lsdException w:name="Dark List" w:uiPriority="70"/>
-    <w:lsdException w:name="Colorful Shading" w:uiPriority="71"/>
-    <w:lsdException w:name="Colorful List" w:uiPriority="72"/>
-    <w:lsdException w:name="Colorful Grid" w:uiPriority="73"/>
-    <w:lsdException w:name="Light Shading Accent 1" w:uiPriority="60"/>
-    <w:lsdException w:name="Light List Accent 1" w:uiPriority="61"/>
-    <w:lsdException w:name="Light Grid Accent 1" w:uiPriority="62"/>
-    <w:lsdException w:name="Medium Shading 1 Accent 1" w:uiPriority="63"/>
-    <w:lsdException w:name="Medium Shading 2 Accent 1" w:uiPriority="64"/>
-    <w:lsdException w:name="Medium List 1 Accent 1" w:uiPriority="65"/>
-    <w:lsdException w:name="Revision" w:semiHidden="1"/>
-    <w:lsdException w:name="List Paragraph" w:uiPriority="34" w:qFormat="1"/>
-    <w:lsdException w:name="Quote" w:uiPriority="29" w:qFormat="1"/>
-    <w:lsdException w:name="Intense Quote" w:uiPriority="30" w:qFormat="1"/>
-    <w:lsdException w:name="Medium List 2 Accent 1" w:uiPriority="66"/>
-    <w:lsdException w:name="Medium Grid 1 Accent 1" w:uiPriority="67"/>
-    <w:lsdException w:name="Medium Grid 2 Accent 1" w:uiPriority="68"/>
-    <w:lsdException w:name="Medium Grid 3 Accent 1" w:uiPriority="69"/>
-    <w:lsdException w:name="Dark List Accent 1" w:uiPriority="70"/>
-    <w:lsdException w:name="Colorful Shading Accent 1" w:uiPriority="71"/>
-    <w:lsdException w:name="Colorful List Accent 1" w:uiPriority="72"/>
-    <w:lsdException w:name="Colorful Grid Accent 1" w:uiPriority="73"/>
-    <w:lsdException w:name="Light Shading Accent 2" w:uiPriority="60"/>
-    <w:lsdException w:name="Light List Accent 2" w:uiPriority="61"/>
-    <w:lsdException w:name="Light Grid Accent 2" w:uiPriority="62"/>
-    <w:lsdException w:name="Medium Shading 1 Accent 2" w:uiPriority="63"/>
-    <w:lsdException w:name="Medium Shading 2 Accent 2" w:uiPriority="64"/>
-    <w:lsdException w:name="Medium List 1 Accent 2" w:uiPriority="65"/>
-    <w:lsdException w:name="Medium List 2 Accent 2" w:uiPriority="66"/>
-    <w:lsdException w:name="Medium Grid 1 Accent 2" w:uiPriority="67"/>
-    <w:lsdException w:name="Medium Grid 2 Accent 2" w:uiPriority="68"/>
-    <w:lsdException w:name="Medium Grid 3 Accent 2" w:uiPriority="69"/>
-    <w:lsdException w:name="Dark List Accent 2" w:uiPriority="70"/>
-    <w:lsdException w:name="Colorful Shading Accent 2" w:uiPriority="71"/>
-    <w:lsdException w:name="Colorful List Accent 2" w:uiPriority="72"/>
-    <w:lsdException w:name="Colorful Grid Accent 2" w:uiPriority="73"/>
-    <w:lsdException w:name="Light Shading Accent 3" w:uiPriority="60"/>
-    <w:lsdException w:name="Light List Accent 3" w:uiPriority="61"/>
-    <w:lsdException w:name="Light Grid Accent 3" w:uiPriority="62"/>
-    <w:lsdException w:name="Medium Shading 1 Accent 3" w:uiPriority="63"/>
-    <w:lsdException w:name="Medium Shading 2 Accent 3" w:uiPriority="64"/>
-    <w:lsdException w:name="Medium List 1 Accent 3" w:uiPriority="65"/>
-    <w:lsdException w:name="Medium List 2 Accent 3" w:uiPriority="66"/>
-    <w:lsdException w:name="Medium Grid 1 Accent 3" w:uiPriority="67"/>
-    <w:lsdException w:name="Medium Grid 2 Accent 3" w:uiPriority="68"/>
-    <w:lsdException w:name="Medium Grid 3 Accent 3" w:uiPriority="69"/>
-    <w:lsdException w:name="Dark List Accent 3" w:uiPriority="70"/>
-    <w:lsdException w:name="Colorful Shading Accent 3" w:uiPriority="71"/>
-    <w:lsdException w:name="Colorful List Accent 3" w:uiPriority="72"/>
-    <w:lsdException w:name="Colorful Grid Accent 3" w:uiPriority="73"/>
-    <w:lsdException w:name="Light Shading Accent 4" w:uiPriority="60"/>
-    <w:lsdException w:name="Light List Accent 4" w:uiPriority="61"/>
-    <w:lsdException w:name="Light Grid Accent 4" w:uiPriority="62"/>
-    <w:lsdException w:name="Medium Shading 1 Accent 4" w:uiPriority="63"/>
-    <w:lsdException w:name="Medium Shading 2 Accent 4" w:uiPriority="64"/>
-    <w:lsdException w:name="Medium List 1 Accent 4" w:uiPriority="65"/>
-    <w:lsdException w:name="Medium List 2 Accent 4" w:uiPriority="66"/>
-    <w:lsdException w:name="Medium Grid 1 Accent 4" w:uiPriority="67"/>
-    <w:lsdException w:name="Medium Grid 2 Accent 4" w:uiPriority="68"/>
-    <w:lsdException w:name="Medium Grid 3 Accent 4" w:uiPriority="69"/>
-    <w:lsdException w:name="Dark List Accent 4" w:uiPriority="70"/>
-    <w:lsdException w:name="Colorful Shading Accent 4" w:uiPriority="71"/>
-    <w:lsdException w:name="Colorful List Accent 4" w:uiPriority="72"/>
-    <w:lsdException w:name="Colorful Grid Accent 4" w:uiPriority="73"/>
-    <w:lsdException w:name="Light Shading Accent 5" w:uiPriority="60"/>
-    <w:lsdException w:name="Light List Accent 5" w:uiPriority="61"/>
-    <w:lsdException w:name="Light Grid Accent 5" w:uiPriority="62"/>
-    <w:lsdException w:name="Medium Shading 1 Accent 5" w:uiPriority="63"/>
-    <w:lsdException w:name="Medium Shading 2 Accent 5" w:uiPriority="64"/>
-    <w:lsdException w:name="Medium List 1 Accent 5" w:uiPriority="65"/>
-    <w:lsdException w:name="Medium List 2 Accent 5" w:uiPriority="66"/>
-    <w:lsdException w:name="Medium Grid 1 Accent 5" w:uiPriority="67"/>
-    <w:lsdException w:name="Medium Grid 2 Accent 5" w:uiPriority="68"/>
-    <w:lsdException w:name="Medium Grid 3 Accent 5" w:uiPriority="69"/>
-    <w:lsdException w:name="Dark List Accent 5" w:uiPriority="70"/>
-    <w:lsdException w:name="Colorful Shading Accent 5" w:uiPriority="71"/>
-    <w:lsdException w:name="Colorful List Accent 5" w:uiPriority="72"/>
-    <w:lsdException w:name="Colorful Grid Accent 5" w:uiPriority="73"/>
-    <w:lsdException w:name="Light Shading Accent 6" w:uiPriority="60"/>
-    <w:lsdException w:name="Light List Accent 6" w:uiPriority="61"/>
-    <w:lsdException w:name="Light Grid Accent 6" w:uiPriority="62"/>
-    <w:lsdException w:name="Medium Shading 1 Accent 6" w:uiPriority="63"/>
-    <w:lsdException w:name="Medium Shading 2 Accent 6" w:uiPriority="64"/>
-    <w:lsdException w:name="Medium List 1 Accent 6" w:uiPriority="65"/>
-    <w:lsdException w:name="Medium List 2 Accent 6" w:uiPriority="66"/>
-    <w:lsdException w:name="Medium Grid 1 Accent 6" w:uiPriority="67"/>
-    <w:lsdException w:name="Medium Grid 2 Accent 6" w:uiPriority="68"/>
-    <w:lsdException w:name="Medium Grid 3 Accent 6" w:uiPriority="69"/>
-    <w:lsdException w:name="Dark List Accent 6" w:uiPriority="70"/>
-    <w:lsdException w:name="Colorful Shading Accent 6" w:uiPriority="71"/>
-    <w:lsdException w:name="Colorful List Accent 6" w:uiPriority="72"/>
-    <w:lsdException w:name="Colorful Grid Accent 6" w:uiPriority="73"/>
-    <w:lsdException w:name="Subtle Emphasis" w:uiPriority="19" w:qFormat="1"/>
-    <w:lsdException w:name="Intense Emphasis" w:uiPriority="21" w:qFormat="1"/>
-    <w:lsdException w:name="Subtle Reference" w:uiPriority="31" w:qFormat="1"/>
-    <w:lsdException w:name="Intense Reference" w:uiPriority="32" w:qFormat="1"/>
-    <w:lsdException w:name="Book Title" w:uiPriority="33" w:qFormat="1"/>
-    <w:lsdException w:name="Bibliography" w:semiHidden="1" w:uiPriority="37" w:unhideWhenUsed="1"/>
-    <w:lsdException w:name="TOC Heading" w:semiHidden="1" w:uiPriority="39" w:unhideWhenUsed="1" w:qFormat="1"/>
-    <w:lsdException w:name="Plain Table 1" w:uiPriority="41"/>
-    <w:lsdException w:name="Plain Table 2" w:uiPriority="42"/>
-    <w:lsdException w:name="Plain Table 3" w:uiPriority="43"/>
-    <w:lsdException w:name="Plain Table 4" w:uiPriority="44"/>
-    <w:lsdException w:name="Plain Table 5" w:uiPriority="45"/>
-    <w:lsdException w:name="Grid Table Light" w:uiPriority="40"/>
-    <w:lsdException w:name="Grid Table 1 Light" w:uiPriority="46"/>
-    <w:lsdException w:name="Grid Table 2" w:uiPriority="47"/>
-    <w:lsdException w:name="Grid Table 3" w:uiPriority="48"/>
-    <w:lsdException w:name="Grid Table 4" w:uiPriority="49"/>
-    <w:lsdException w:name="Grid Table 5 Dark" w:uiPriority="50"/>
-    <w:lsdException w:name="Grid Table 6 Colorful" w:uiPriority="51"/>
-    <w:lsdException w:name="Grid Table 7 Colorful" w:uiPriority="52"/>
-    <w:lsdException w:name="Grid Table 1 Light Accent 1" w:uiPriority="46"/>
-    <w:lsdException w:name="Grid Table 2 Accent 1" w:uiPriority="47"/>
-    <w:lsdException w:name="Grid Table 3 Accent 1" w:uiPriority="48"/>
-    <w:lsdException w:name="Grid Table 4 Accent 1" w:uiPriority="49"/>
-    <w:lsdException w:name="Grid Table 5 Dark Accent 1" w:uiPriority="50"/>
-    <w:lsdException w:name="Grid Table 6 Colorful Accent 1" w:uiPriority="51"/>
-    <w:lsdException w:name="Grid Table 7 Colorful Accent 1" w:uiPriority="52"/>
-    <w:lsdException w:name="Grid Table 1 Light Accent 2" w:uiPriority="46"/>
-    <w:lsdException w:name="Grid Table 2 Accent 2" w:uiPriority="47"/>
-    <w:lsdException w:name="Grid Table 3 Accent 2" w:uiPriority="48"/>
-    <w:lsdException w:name="Grid Table 4 Accent 2" w:uiPriority="49"/>
-    <w:lsdException w:name="Grid Table 5 Dark Accent 2" w:uiPriority="50"/>
-    <w:lsdException w:name="Grid Table 6 Colorful Accent 2" w:uiPriority="51"/>
-    <w:lsdException w:name="Grid Table 7 Colorful Accent 2" w:uiPriority="52"/>
-    <w:lsdException w:name="Grid Table 1 Light Accent 3" w:uiPriority="46"/>
-    <w:lsdException w:name="Grid Table 2 Accent 3" w:uiPriority="47"/>
-    <w:lsdException w:name="Grid Table 3 Accent 3" w:uiPriority="48"/>
-    <w:lsdException w:name="Grid Table 4 Accent 3" w:uiPriority="49"/>
-    <w:lsdException w:name="Grid Table 5 Dark Accent 3" w:uiPriority="50"/>
-    <w:lsdException w:name="Grid Table 6 Colorful Accent 3" w:uiPriority="51"/>
-    <w:lsdException w:name="Grid Table 7 Colorful Accent 3" w:uiPriority="52"/>
-    <w:lsdException w:name="Grid Table 1 Light Accent 4" w:uiPriority="46"/>
-    <w:lsdException w:name="Grid Table 2 Accent 4" w:uiPriority="47"/>
-    <w:lsdException w:name="Grid Table 3 Accent 4" w:uiPriority="48"/>
-    <w:lsdException w:name="Grid Table 4 Accent 4" w:uiPriority="49"/>
-    <w:lsdException w:name="Grid Table 5 Dark Accent 4" w:uiPriority="50"/>
-    <w:lsdException w:name="Grid Table 6 Colorful Accent 4" w:uiPriority="51"/>
-    <w:lsdException w:name="Grid Table 7 Colorful Accent 4" w:uiPriority="52"/>
-    <w:lsdException w:name="Grid Table 1 Light Accent 5" w:uiPriority="46"/>
-    <w:lsdException w:name="Grid Table 2 Accent 5" w:uiPriority="47"/>
-    <w:lsdException w:name="Grid Table 3 Accent 5" w:uiPriority="48"/>
-    <w:lsdException w:name="Grid Table 4 Accent 5" w:uiPriority="49"/>
-    <w:lsdException w:name="Grid Table 5 Dark Accent 5" w:uiPriority="50"/>
-    <w:lsdException w:name="Grid Table 6 Colorful Accent 5" w:uiPriority="51"/>
-    <w:lsdException w:name="Grid Table 7 Colorful Accent 5" w:uiPriority="52"/>
-    <w:lsdException w:name="Grid Table 1 Light Accent 6" w:uiPriority="46"/>
-    <w:lsdException w:name="Grid Table 2 Accent 6" w:uiPriority="47"/>
-    <w:lsdException w:name="Grid Table 3 Accent 6" w:uiPriority="48"/>
-    <w:lsdException w:name="Grid Table 4 Accent 6" w:uiPriority="49"/>
-    <w:lsdException w:name="Grid Table 5 Dark Accent 6" w:uiPriority="50"/>
-    <w:lsdException w:name="Grid Table 6 Colorful Accent 6" w:uiPriority="51"/>
-    <w:lsdException w:name="Grid Table 7 Colorful Accent 6" w:uiPriority="52"/>
-    <w:lsdException w:name="List Table 1 Light" w:uiPriority="46"/>
-    <w:lsdException w:name="List Table 2" w:uiPriority="47"/>
-    <w:lsdException w:name="List Table 3" w:uiPriority="48"/>
-    <w:lsdException w:name="List Table 4" w:uiPriority="49"/>
-    <w:lsdException w:name="List Table 5 Dark" w:uiPriority="50"/>
-    <w:lsdException w:name="List Table 6 Colorful" w:uiPriority="51"/>
-    <w:lsdException w:name="List Table 7 Colorful" w:uiPriority="52"/>
-    <w:lsdException w:name="List Table 1 Light Accent 1" w:uiPriority="46"/>
-    <w:lsdException w:name="List Table 2 Accent 1" w:uiPriority="47"/>
-    <w:lsdException w:name="List Table 3 Accent 1" w:uiPriority="48"/>
-    <w:lsdException w:name="List Table 4 Accent 1" w:uiPriority="49"/>
-    <w:lsdException w:name="List Table 5 Dark Accent 1" w:uiPriority="50"/>
-    <w:lsdException w:name="List Table 6 Colorful Accent 1" w:uiPriority="51"/>
-    <w:lsdException w:name="List Table 7 Colorful Accent 1" w:uiPriority="52"/>
-    <w:lsdException w:name="List Table 1 Light Accent 2" w:uiPriority="46"/>
-    <w:lsdException w:name="List Table 2 Accent 2" w:uiPriority="47"/>
-    <w:lsdException w:name="List Table 3 Accent 2" w:uiPriority="48"/>
-    <w:lsdException w:name="List Table 4 Accent 2" w:uiPriority="49"/>
-    <w:lsdException w:name="List Table 5 Dark Accent 2" w:uiPriority="50"/>
-    <w:lsdException w:name="List Table 6 Colorful Accent 2" w:uiPriority="51"/>
-    <w:lsdException w:name="List Table 7 Colorful Accent 2" w:uiPriority="52"/>
-    <w:lsdException w:name="List Table 1 Light Accent 3" w:uiPriority="46"/>
-    <w:lsdException w:name="List Table 2 Accent 3" w:uiPriority="47"/>
-    <w:lsdException w:name="List Table 3 Accent 3" w:uiPriority="48"/>
-    <w:lsdException w:name="List Table 4 Accent 3" w:uiPriority="49"/>
-    <w:lsdException w:name="List Table 5 Dark Accent 3" w:uiPriority="50"/>
-    <w:lsdException w:name="List Table 6 Colorful Accent 3" w:uiPriority="51"/>
-    <w:lsdException w:name="List Table 7 Colorful Accent 3" w:uiPriority="52"/>
-    <w:lsdException w:name="List Table 1 Light Accent 4" w:uiPriority="46"/>
-    <w:lsdException w:name="List Table 2 Accent 4" w:uiPriority="47"/>
-    <w:lsdException w:name="List Table 3 Accent 4" w:uiPriority="48"/>
-    <w:lsdException w:name="List Table 4 Accent 4" w:uiPriority="49"/>
-    <w:lsdException w:name="List Table 5 Dark Accent 4" w:uiPriority="50"/>
-    <w:lsdException w:name="List Table 6 Colorful Accent 4" w:uiPriority="51"/>
-    <w:lsdException w:name="List Table 7 Colorful Accent 4" w:uiPriority="52"/>
-    <w:lsdException w:name="List Table 1 Light Accent 5" w:uiPriority="46"/>
-    <w:lsdException w:name="List Table 2 Accent 5" w:uiPriority="47"/>
-    <w:lsdException w:name="List Table 3 Accent 5" w:uiPriority="48"/>
-    <w:lsdException w:name="List Table 4 Accent 5" w:uiPriority="49"/>
-    <w:lsdException w:name="List Table 5 Dark Accent 5" w:uiPriority="50"/>
-    <w:lsdException w:name="List Table 6 Colorful Accent 5" w:uiPriority="51"/>
-    <w:lsdException w:name="List Table 7 Colorful Accent 5" w:uiPriority="52"/>
-    <w:lsdException w:name="List Table 1 Light Accent 6" w:uiPriority="46"/>
-    <w:lsdException w:name="List Table 2 Accent 6" w:uiPriority="47"/>
-    <w:lsdException w:name="List Table 3 Accent 6" w:uiPriority="48"/>
-    <w:lsdException w:name="List Table 4 Accent 6" w:uiPriority="49"/>
-    <w:lsdException w:name="List Table 5 Dark Accent 6" w:uiPriority="50"/>
-    <w:lsdException w:name="List Table 6 Colorful Accent 6" w:uiPriority="51"/>
-    <w:lsdException w:name="List Table 7 Colorful Accent 6" w:uiPriority="52"/>
-    <w:lsdException w:name="Mention" w:semiHidden="1" w:unhideWhenUsed="1"/>
-    <w:lsdException w:name="Smart Hyperlink" w:semiHidden="1" w:unhideWhenUsed="1"/>
-    <w:lsdException w:name="Hashtag" w:semiHidden="1" w:unhideWhenUsed="1"/>
-    <w:lsdException w:name="Unresolved Mention" w:semiHidden="1" w:unhideWhenUsed="1"/>
-    <w:lsdException w:name="Smart Link" w:semiHidden="1" w:unhideWhenUsed="1"/>
+  <w:latentStyles w:count="260" w:defQFormat="0" w:defUnhideWhenUsed="1" w:defSemiHidden="1" w:defUIPriority="99" w:defLockedState="0">
+    <w:lsdException w:qFormat="1" w:unhideWhenUsed="0" w:uiPriority="0" w:semiHidden="0" w:name="Normal"/>
+    <w:lsdException w:qFormat="1" w:unhideWhenUsed="0" w:uiPriority="9" w:semiHidden="0" w:name="heading 1"/>
+    <w:lsdException w:qFormat="1" w:uiPriority="9" w:name="heading 2"/>
+    <w:lsdException w:qFormat="1" w:uiPriority="9" w:name="heading 3"/>
+    <w:lsdException w:qFormat="1" w:uiPriority="9" w:name="heading 4"/>
+    <w:lsdException w:qFormat="1" w:uiPriority="9" w:name="heading 5"/>
+    <w:lsdException w:qFormat="1" w:uiPriority="9" w:name="heading 6"/>
+    <w:lsdException w:qFormat="1" w:uiPriority="9" w:name="heading 7"/>
+    <w:lsdException w:qFormat="1" w:uiPriority="9" w:name="heading 8"/>
+    <w:lsdException w:qFormat="1" w:uiPriority="9" w:name="heading 9"/>
+    <w:lsdException w:uiPriority="99" w:name="index 1"/>
+    <w:lsdException w:uiPriority="99" w:name="index 2"/>
+    <w:lsdException w:uiPriority="99" w:name="index 3"/>
+    <w:lsdException w:uiPriority="99" w:name="index 4"/>
+    <w:lsdException w:uiPriority="99" w:name="index 5"/>
+    <w:lsdException w:uiPriority="99" w:name="index 6"/>
+    <w:lsdException w:uiPriority="99" w:name="index 7"/>
+    <w:lsdException w:uiPriority="99" w:name="index 8"/>
+    <w:lsdException w:uiPriority="99" w:name="index 9"/>
+    <w:lsdException w:uiPriority="39" w:name="toc 1"/>
+    <w:lsdException w:uiPriority="39" w:name="toc 2"/>
+    <w:lsdException w:uiPriority="39" w:name="toc 3"/>
+    <w:lsdException w:uiPriority="39" w:name="toc 4"/>
+    <w:lsdException w:uiPriority="39" w:name="toc 5"/>
+    <w:lsdException w:uiPriority="39" w:name="toc 6"/>
+    <w:lsdException w:uiPriority="39" w:name="toc 7"/>
+    <w:lsdException w:uiPriority="39" w:name="toc 8"/>
+    <w:lsdException w:uiPriority="39" w:name="toc 9"/>
+    <w:lsdException w:uiPriority="99" w:name="Normal Indent"/>
+    <w:lsdException w:uiPriority="99" w:name="footnote text"/>
+    <w:lsdException w:uiPriority="99" w:name="annotation text"/>
+    <w:lsdException w:uiPriority="99" w:name="header"/>
+    <w:lsdException w:uiPriority="99" w:name="footer"/>
+    <w:lsdException w:uiPriority="99" w:name="index heading"/>
+    <w:lsdException w:qFormat="1" w:uiPriority="35" w:name="caption"/>
+    <w:lsdException w:uiPriority="99" w:name="table of figures"/>
+    <w:lsdException w:uiPriority="99" w:name="envelope address"/>
+    <w:lsdException w:uiPriority="99" w:name="envelope return"/>
+    <w:lsdException w:uiPriority="99" w:name="footnote reference"/>
+    <w:lsdException w:uiPriority="99" w:name="annotation reference"/>
+    <w:lsdException w:uiPriority="99" w:name="line number"/>
+    <w:lsdException w:uiPriority="99" w:name="page number"/>
+    <w:lsdException w:uiPriority="99" w:name="endnote reference"/>
+    <w:lsdException w:uiPriority="99" w:name="endnote text"/>
+    <w:lsdException w:uiPriority="99" w:name="table of authorities"/>
+    <w:lsdException w:uiPriority="99" w:name="macro"/>
+    <w:lsdException w:uiPriority="99" w:name="toa heading"/>
+    <w:lsdException w:uiPriority="99" w:name="List"/>
+    <w:lsdException w:uiPriority="99" w:name="List Bullet"/>
+    <w:lsdException w:uiPriority="99" w:name="List Number"/>
+    <w:lsdException w:uiPriority="99" w:name="List 2"/>
+    <w:lsdException w:uiPriority="99" w:name="List 3"/>
+    <w:lsdException w:uiPriority="99" w:name="List 4"/>
+    <w:lsdException w:uiPriority="99" w:name="List 5"/>
+    <w:lsdException w:uiPriority="99" w:name="List Bullet 2"/>
+    <w:lsdException w:uiPriority="99" w:name="List Bullet 3"/>
+    <w:lsdException w:uiPriority="99" w:name="List Bullet 4"/>
+    <w:lsdException w:uiPriority="99" w:name="List Bullet 5"/>
+    <w:lsdException w:uiPriority="99" w:name="List Number 2"/>
+    <w:lsdException w:uiPriority="99" w:name="List Number 3"/>
+    <w:lsdException w:uiPriority="99" w:name="List Number 4"/>
+    <w:lsdException w:uiPriority="99" w:name="List Number 5"/>
+    <w:lsdException w:qFormat="1" w:unhideWhenUsed="0" w:uiPriority="10" w:semiHidden="0" w:name="Title"/>
+    <w:lsdException w:uiPriority="99" w:name="Closing"/>
+    <w:lsdException w:uiPriority="99" w:name="Signature"/>
+    <w:lsdException w:uiPriority="1" w:name="Default Paragraph Font"/>
+    <w:lsdException w:uiPriority="99" w:name="Body Text"/>
+    <w:lsdException w:uiPriority="99" w:name="Body Text Indent"/>
+    <w:lsdException w:uiPriority="99" w:name="List Continue"/>
+    <w:lsdException w:uiPriority="99" w:name="List Continue 2"/>
+    <w:lsdException w:uiPriority="99" w:name="List Continue 3"/>
+    <w:lsdException w:uiPriority="99" w:name="List Continue 4"/>
+    <w:lsdException w:uiPriority="99" w:name="List Continue 5"/>
+    <w:lsdException w:uiPriority="99" w:name="Message Header"/>
+    <w:lsdException w:qFormat="1" w:unhideWhenUsed="0" w:uiPriority="11" w:semiHidden="0" w:name="Subtitle"/>
+    <w:lsdException w:uiPriority="99" w:name="Salutation"/>
+    <w:lsdException w:uiPriority="99" w:name="Date"/>
+    <w:lsdException w:uiPriority="99" w:name="Body Text First Indent"/>
+    <w:lsdException w:uiPriority="99" w:name="Body Text First Indent 2"/>
+    <w:lsdException w:uiPriority="99" w:name="Note Heading"/>
+    <w:lsdException w:uiPriority="99" w:name="Body Text 2"/>
+    <w:lsdException w:uiPriority="99" w:name="Body Text 3"/>
+    <w:lsdException w:uiPriority="99" w:name="Body Text Indent 2"/>
+    <w:lsdException w:uiPriority="99" w:name="Body Text Indent 3"/>
+    <w:lsdException w:uiPriority="99" w:name="Block Text"/>
+    <w:lsdException w:uiPriority="99" w:name="Hyperlink"/>
+    <w:lsdException w:uiPriority="99" w:name="FollowedHyperlink"/>
+    <w:lsdException w:qFormat="1" w:unhideWhenUsed="0" w:uiPriority="22" w:semiHidden="0" w:name="Strong"/>
+    <w:lsdException w:qFormat="1" w:unhideWhenUsed="0" w:uiPriority="20" w:semiHidden="0" w:name="Emphasis"/>
+    <w:lsdException w:uiPriority="99" w:name="Document Map"/>
+    <w:lsdException w:uiPriority="99" w:name="Plain Text"/>
+    <w:lsdException w:uiPriority="99" w:name="E-mail Signature"/>
+    <w:lsdException w:uiPriority="99" w:name="Normal (Web)"/>
+    <w:lsdException w:uiPriority="99" w:name="HTML Acronym"/>
+    <w:lsdException w:uiPriority="99" w:name="HTML Address"/>
+    <w:lsdException w:uiPriority="99" w:name="HTML Cite"/>
+    <w:lsdException w:uiPriority="99" w:name="HTML Code"/>
+    <w:lsdException w:uiPriority="99" w:name="HTML Definition"/>
+    <w:lsdException w:uiPriority="99" w:name="HTML Keyboard"/>
+    <w:lsdException w:uiPriority="99" w:semiHidden="0" w:name="HTML Preformatted"/>
+    <w:lsdException w:uiPriority="99" w:name="HTML Sample"/>
+    <w:lsdException w:uiPriority="99" w:name="HTML Typewriter"/>
+    <w:lsdException w:uiPriority="99" w:name="HTML Variable"/>
+    <w:lsdException w:uiPriority="99" w:name="Normal Table"/>
+    <w:lsdException w:uiPriority="99" w:name="annotation subject"/>
+    <w:lsdException w:uiPriority="99" w:name="Table Simple 1"/>
+    <w:lsdException w:uiPriority="99" w:name="Table Simple 2"/>
+    <w:lsdException w:uiPriority="99" w:name="Table Simple 3"/>
+    <w:lsdException w:uiPriority="99" w:name="Table Classic 1"/>
+    <w:lsdException w:uiPriority="99" w:name="Table Classic 2"/>
+    <w:lsdException w:uiPriority="99" w:name="Table Classic 3"/>
+    <w:lsdException w:uiPriority="99" w:name="Table Classic 4"/>
+    <w:lsdException w:uiPriority="99" w:name="Table Colorful 1"/>
+    <w:lsdException w:uiPriority="99" w:name="Table Colorful 2"/>
+    <w:lsdException w:uiPriority="99" w:name="Table Colorful 3"/>
+    <w:lsdException w:uiPriority="99" w:name="Table Columns 1"/>
+    <w:lsdException w:uiPriority="99" w:name="Table Columns 2"/>
+    <w:lsdException w:uiPriority="99" w:name="Table Columns 3"/>
+    <w:lsdException w:uiPriority="99" w:name="Table Columns 4"/>
+    <w:lsdException w:uiPriority="99" w:name="Table Columns 5"/>
+    <w:lsdException w:uiPriority="99" w:name="Table Grid 1"/>
+    <w:lsdException w:uiPriority="99" w:name="Table Grid 2"/>
+    <w:lsdException w:uiPriority="99" w:name="Table Grid 3"/>
+    <w:lsdException w:uiPriority="99" w:name="Table Grid 4"/>
+    <w:lsdException w:uiPriority="99" w:name="Table Grid 5"/>
+    <w:lsdException w:uiPriority="99" w:name="Table Grid 6"/>
+    <w:lsdException w:uiPriority="99" w:name="Table Grid 7"/>
+    <w:lsdException w:uiPriority="99" w:name="Table Grid 8"/>
+    <w:lsdException w:uiPriority="99" w:name="Table List 1"/>
+    <w:lsdException w:uiPriority="99" w:name="Table List 2"/>
+    <w:lsdException w:uiPriority="99" w:name="Table List 3"/>
+    <w:lsdException w:uiPriority="99" w:name="Table List 4"/>
+    <w:lsdException w:uiPriority="99" w:name="Table List 5"/>
+    <w:lsdException w:uiPriority="99" w:name="Table List 6"/>
+    <w:lsdException w:uiPriority="99" w:name="Table List 7"/>
+    <w:lsdException w:uiPriority="99" w:name="Table List 8"/>
+    <w:lsdException w:uiPriority="99" w:name="Table 3D effects 1"/>
+    <w:lsdException w:uiPriority="99" w:name="Table 3D effects 2"/>
+    <w:lsdException w:uiPriority="99" w:name="Table 3D effects 3"/>
+    <w:lsdException w:uiPriority="99" w:name="Table Contemporary"/>
+    <w:lsdException w:uiPriority="99" w:name="Table Elegant"/>
+    <w:lsdException w:uiPriority="99" w:name="Table Professional"/>
+    <w:lsdException w:uiPriority="99" w:name="Table Subtle 1"/>
+    <w:lsdException w:uiPriority="99" w:name="Table Subtle 2"/>
+    <w:lsdException w:uiPriority="99" w:name="Table Web 1"/>
+    <w:lsdException w:uiPriority="99" w:name="Table Web 2"/>
+    <w:lsdException w:uiPriority="99" w:name="Table Web 3"/>
+    <w:lsdException w:uiPriority="99" w:name="Balloon Text"/>
+    <w:lsdException w:uiPriority="59" w:name="Table Grid"/>
+    <w:lsdException w:uiPriority="99" w:name="Table Theme"/>
+    <w:lsdException w:qFormat="1" w:unhideWhenUsed="0" w:uiPriority="1" w:semiHidden="0" w:name="No Spacing"/>
   </w:latentStyles>
-  <w:style w:type="paragraph" w:default="1" w:styleId="Normal">
+  <w:style w:type="paragraph" w:default="1" w:styleId="1">
     <w:name w:val="Normal"/>
     <w:qFormat/>
-    <w:rsid w:val="001C0861"/>
+    <w:uiPriority w:val="0"/>
+    <w:pPr>
+      <w:spacing w:after="200" w:line="276" w:lineRule="auto"/>
+    </w:pPr>
+    <w:rPr>
+      <w:rFonts w:asciiTheme="minorHAnsi" w:hAnsiTheme="minorHAnsi" w:eastAsiaTheme="minorHAnsi" w:cstheme="minorBidi"/>
+      <w:sz w:val="22"/>
+      <w:szCs w:val="22"/>
+      <w:lang w:val="pt-BR" w:eastAsia="en-US" w:bidi="ar-SA"/>
+    </w:rPr>
   </w:style>
-  <w:style w:type="character" w:default="1" w:styleId="Fontepargpadro">
+  <w:style w:type="character" w:default="1" w:styleId="2">
     <w:name w:val="Default Paragraph Font"/>
-    <w:uiPriority w:val="1"/>
     <w:semiHidden/>
     <w:unhideWhenUsed/>
+    <w:uiPriority w:val="1"/>
   </w:style>
-  <w:style w:type="table" w:default="1" w:styleId="Tabelanormal">
+  <w:style w:type="table" w:default="1" w:styleId="3">
     <w:name w:val="Normal Table"/>
-    <w:uiPriority w:val="99"/>
     <w:semiHidden/>
     <w:unhideWhenUsed/>
+    <w:uiPriority w:val="99"/>
     <w:tblPr>
-      <w:tblInd w:w="0" w:type="dxa"/>
       <w:tblCellMar>
         <w:top w:w="0" w:type="dxa"/>
         <w:left w:w="108" w:type="dxa"/>
@@ -3504,19 +3304,23 @@
       </w:tblCellMar>
     </w:tblPr>
   </w:style>
-  <w:style w:type="numbering" w:default="1" w:styleId="Semlista">
-    <w:name w:val="No List"/>
-    <w:uiPriority w:val="99"/>
+  <w:style w:type="character" w:styleId="4">
+    <w:name w:val="Hyperlink"/>
+    <w:basedOn w:val="2"/>
     <w:semiHidden/>
     <w:unhideWhenUsed/>
+    <w:uiPriority w:val="99"/>
+    <w:rPr>
+      <w:color w:val="0000FF"/>
+      <w:u w:val="single"/>
+    </w:rPr>
   </w:style>
-  <w:style w:type="paragraph" w:styleId="Pr-formataoHTML">
+  <w:style w:type="paragraph" w:styleId="5">
     <w:name w:val="HTML Preformatted"/>
-    <w:basedOn w:val="Normal"/>
-    <w:link w:val="Pr-formataoHTMLChar"/>
+    <w:basedOn w:val="1"/>
+    <w:link w:val="7"/>
+    <w:unhideWhenUsed/>
     <w:uiPriority w:val="99"/>
-    <w:unhideWhenUsed/>
-    <w:rsid w:val="00B32F7D"/>
     <w:pPr>
       <w:tabs>
         <w:tab w:val="left" w:pos="916"/>
@@ -3539,45 +3343,19 @@
       <w:spacing w:after="0" w:line="240" w:lineRule="auto"/>
     </w:pPr>
     <w:rPr>
-      <w:rFonts w:ascii="Courier New" w:eastAsia="Times New Roman" w:hAnsi="Courier New" w:cs="Courier New"/>
+      <w:rFonts w:ascii="Courier New" w:hAnsi="Courier New" w:eastAsia="Times New Roman" w:cs="Courier New"/>
       <w:sz w:val="20"/>
       <w:szCs w:val="20"/>
       <w:lang w:eastAsia="pt-BR"/>
     </w:rPr>
   </w:style>
-  <w:style w:type="character" w:customStyle="1" w:styleId="Pr-formataoHTMLChar">
-    <w:name w:val="Pré-formatação HTML Char"/>
-    <w:basedOn w:val="Fontepargpadro"/>
-    <w:link w:val="Pr-formataoHTML"/>
-    <w:uiPriority w:val="99"/>
-    <w:rsid w:val="00B32F7D"/>
-    <w:rPr>
-      <w:rFonts w:ascii="Courier New" w:eastAsia="Times New Roman" w:hAnsi="Courier New" w:cs="Courier New"/>
-      <w:sz w:val="20"/>
-      <w:szCs w:val="20"/>
-      <w:lang w:eastAsia="pt-BR"/>
-    </w:rPr>
-  </w:style>
-  <w:style w:type="character" w:styleId="Hyperlink">
-    <w:name w:val="Hyperlink"/>
-    <w:basedOn w:val="Fontepargpadro"/>
-    <w:uiPriority w:val="99"/>
+  <w:style w:type="paragraph" w:styleId="6">
+    <w:name w:val="Balloon Text"/>
+    <w:basedOn w:val="1"/>
+    <w:link w:val="8"/>
     <w:semiHidden/>
     <w:unhideWhenUsed/>
-    <w:rsid w:val="001405F6"/>
-    <w:rPr>
-      <w:color w:val="0000FF"/>
-      <w:u w:val="single"/>
-    </w:rPr>
-  </w:style>
-  <w:style w:type="paragraph" w:styleId="Textodebalo">
-    <w:name w:val="Balloon Text"/>
-    <w:basedOn w:val="Normal"/>
-    <w:link w:val="TextodebaloChar"/>
     <w:uiPriority w:val="99"/>
-    <w:semiHidden/>
-    <w:unhideWhenUsed/>
-    <w:rsid w:val="00741F04"/>
     <w:pPr>
       <w:spacing w:after="0" w:line="240" w:lineRule="auto"/>
     </w:pPr>
@@ -3587,32 +3365,48 @@
       <w:szCs w:val="16"/>
     </w:rPr>
   </w:style>
-  <w:style w:type="character" w:customStyle="1" w:styleId="TextodebaloChar">
+  <w:style w:type="character" w:customStyle="1" w:styleId="7">
+    <w:name w:val="Pré-formatação HTML Char"/>
+    <w:basedOn w:val="2"/>
+    <w:link w:val="5"/>
+    <w:uiPriority w:val="99"/>
+    <w:rPr>
+      <w:rFonts w:ascii="Courier New" w:hAnsi="Courier New" w:eastAsia="Times New Roman" w:cs="Courier New"/>
+      <w:sz w:val="20"/>
+      <w:szCs w:val="20"/>
+      <w:lang w:eastAsia="pt-BR"/>
+    </w:rPr>
+  </w:style>
+  <w:style w:type="character" w:customStyle="1" w:styleId="8">
     <w:name w:val="Texto de balão Char"/>
-    <w:basedOn w:val="Fontepargpadro"/>
-    <w:link w:val="Textodebalo"/>
+    <w:basedOn w:val="2"/>
+    <w:link w:val="6"/>
+    <w:semiHidden/>
     <w:uiPriority w:val="99"/>
-    <w:semiHidden/>
-    <w:rsid w:val="00741F04"/>
     <w:rPr>
       <w:rFonts w:ascii="Tahoma" w:hAnsi="Tahoma" w:cs="Tahoma"/>
       <w:sz w:val="16"/>
       <w:szCs w:val="16"/>
     </w:rPr>
   </w:style>
-  <w:style w:type="character" w:customStyle="1" w:styleId="cnt">
+  <w:style w:type="character" w:customStyle="1" w:styleId="9">
     <w:name w:val="cnt"/>
-    <w:basedOn w:val="Fontepargpadro"/>
-    <w:rsid w:val="00E8228A"/>
+    <w:basedOn w:val="2"/>
+    <w:uiPriority w:val="0"/>
   </w:style>
-  <w:style w:type="paragraph" w:styleId="SemEspaamento">
+  <w:style w:type="paragraph" w:styleId="10">
     <w:name w:val="No Spacing"/>
+    <w:qFormat/>
     <w:uiPriority w:val="1"/>
-    <w:qFormat/>
-    <w:rsid w:val="00E8228A"/>
     <w:pPr>
       <w:spacing w:after="0" w:line="240" w:lineRule="auto"/>
     </w:pPr>
+    <w:rPr>
+      <w:rFonts w:asciiTheme="minorHAnsi" w:hAnsiTheme="minorHAnsi" w:eastAsiaTheme="minorHAnsi" w:cstheme="minorBidi"/>
+      <w:sz w:val="22"/>
+      <w:szCs w:val="22"/>
+      <w:lang w:val="pt-BR" w:eastAsia="en-US" w:bidi="ar-SA"/>
+    </w:rPr>
   </w:style>
 </w:styles>
 </file>
@@ -3896,18 +3690,42 @@
     </a:fmtScheme>
   </a:themeElements>
   <a:objectDefaults/>
-  <a:extraClrSchemeLst/>
 </a:theme>
 </file>
 
 <file path=customXml/item1.xml><?xml version="1.0" encoding="utf-8"?>
+<s:customData xmlns="http://www.wps.cn/officeDocument/2013/wpsCustomData" xmlns:s="http://www.wps.cn/officeDocument/2013/wpsCustomData">
+  <customSectProps>
+    <customSectPr/>
+  </customSectProps>
+  <customShpExts>
+    <customShpInfo spid="_x0000_s1054"/>
+    <customShpInfo spid="_x0000_s1055"/>
+    <customShpInfo spid="_x0000_s1094"/>
+    <customShpInfo spid="_x0000_s1091"/>
+    <customShpInfo spid="_x0000_s1089"/>
+    <customShpInfo spid="_x0000_s1088"/>
+    <customShpInfo spid="_x0000_s1092"/>
+    <customShpInfo spid="_x0000_s1093"/>
+    <customShpInfo spid="_x0000_s1095"/>
+  </customShpExts>
+</s:customData>
+</file>
+
+<file path=customXml/item2.xml><?xml version="1.0" encoding="utf-8"?>
 <b:Sources xmlns:b="http://schemas.openxmlformats.org/officeDocument/2006/bibliography" xmlns="http://schemas.openxmlformats.org/officeDocument/2006/bibliography" SelectedStyle="\APA.XSL" StyleName="APA"/>
 </file>
 
 <file path=customXml/itemProps1.xml><?xml version="1.0" encoding="utf-8"?>
-<ds:datastoreItem xmlns:ds="http://schemas.openxmlformats.org/officeDocument/2006/customXml" ds:itemID="{6339136C-9F59-49E7-9EF4-88A4668025DD}">
+<ds:datastoreItem xmlns:ds="http://schemas.openxmlformats.org/officeDocument/2006/customXml" ds:itemID="{B1977F7D-205B-4081-913C-38D41E755F92}">
   <ds:schemaRefs>
-    <ds:schemaRef ds:uri="http://schemas.openxmlformats.org/officeDocument/2006/bibliography"/>
+    <ds:schemaRef ds:uri="http://www.wps.cn/officeDocument/2013/wpsCustomData"/>
   </ds:schemaRefs>
 </ds:datastoreItem>
+</file>
+
+<file path=customXml/itemProps2.xml><?xml version="1.0" encoding="utf-8"?>
+<ds:datastoreItem xmlns:ds="http://schemas.openxmlformats.org/officeDocument/2006/customXml" ds:itemID="{6339136C-9F59-49E7-9EF4-88A4668025DD}">
+  <ds:schemaRefs/>
+</ds:datastoreItem>
 </file>
</xml_diff>